<commit_message>
added use case and class diagrams
</commit_message>
<xml_diff>
--- a/AUTOMATED UNIVERSITY TIMETABLE GENERATION SYSTEM USING CONSTRAINT PROGRAMMING.docx
+++ b/AUTOMATED UNIVERSITY TIMETABLE GENERATION SYSTEM USING CONSTRAINT PROGRAMMING.docx
@@ -44,29 +44,29 @@
           <w:sz w:val="28"/>
           <w:szCs w:val="28"/>
         </w:rPr>
-        <w:t>AUTOMATED UNIVERSITY TIMETABLE GENERATION SYSTEM USING CONSTRAINT PROGRAMMING: A CASE STUDY OF TUM</w:t>
-      </w:r>
-    </w:p>
-    <w:p>
-      <w:pPr>
-        <w:spacing w:line="360" w:lineRule="auto"/>
-        <w:jc w:val="center"/>
+        <w:t xml:space="preserve">AN </w:t>
+      </w:r>
+      <w:r>
         <w:rPr>
           <w:rFonts w:ascii="Times New Roman" w:hAnsi="Times New Roman" w:cs="Times New Roman"/>
           <w:b/>
           <w:sz w:val="28"/>
           <w:szCs w:val="28"/>
         </w:rPr>
-      </w:pPr>
-      <w:r>
+        <w:t>AUTOMATED UNIVERSITY TIMETABLE GENERATION SYSTEM USING CONSTRAINT PROGRAMMING: A CASE STUDY OF TUM</w:t>
+      </w:r>
+    </w:p>
+    <w:p>
+      <w:pPr>
+        <w:spacing w:line="360" w:lineRule="auto"/>
+        <w:jc w:val="center"/>
         <w:rPr>
           <w:rFonts w:ascii="Times New Roman" w:hAnsi="Times New Roman" w:cs="Times New Roman"/>
           <w:b/>
           <w:sz w:val="28"/>
           <w:szCs w:val="28"/>
         </w:rPr>
-        <w:t>BRIAN MOTARI BSIT/533J/2021</w:t>
-      </w:r>
+      </w:pPr>
     </w:p>
     <w:p>
       <w:pPr>
@@ -91,39 +91,36 @@
           <w:szCs w:val="28"/>
         </w:rPr>
       </w:pPr>
-    </w:p>
-    <w:p>
-      <w:pPr>
-        <w:spacing w:line="360" w:lineRule="auto"/>
-        <w:jc w:val="center"/>
+      <w:r>
         <w:rPr>
           <w:rFonts w:ascii="Times New Roman" w:hAnsi="Times New Roman" w:cs="Times New Roman"/>
           <w:b/>
           <w:sz w:val="28"/>
           <w:szCs w:val="28"/>
         </w:rPr>
-      </w:pPr>
-      <w:r>
+        <w:t>BRIAN MOTARI</w:t>
+      </w:r>
+    </w:p>
+    <w:p>
+      <w:pPr>
+        <w:spacing w:line="360" w:lineRule="auto"/>
+        <w:jc w:val="center"/>
         <w:rPr>
           <w:rFonts w:ascii="Times New Roman" w:hAnsi="Times New Roman" w:cs="Times New Roman"/>
           <w:b/>
           <w:sz w:val="28"/>
           <w:szCs w:val="28"/>
         </w:rPr>
-        <w:t>SUPERVISOR:PROF GAVUNA</w:t>
-      </w:r>
-    </w:p>
-    <w:p>
-      <w:pPr>
-        <w:spacing w:line="360" w:lineRule="auto"/>
-        <w:jc w:val="center"/>
+      </w:pPr>
+      <w:r>
         <w:rPr>
           <w:rFonts w:ascii="Times New Roman" w:hAnsi="Times New Roman" w:cs="Times New Roman"/>
           <w:b/>
           <w:sz w:val="28"/>
           <w:szCs w:val="28"/>
         </w:rPr>
-      </w:pPr>
+        <w:t xml:space="preserve"> BSIT/533J/2021</w:t>
+      </w:r>
     </w:p>
     <w:p>
       <w:pPr>
@@ -136,15 +133,18 @@
           <w:szCs w:val="28"/>
         </w:rPr>
       </w:pPr>
-      <w:r>
+    </w:p>
+    <w:p>
+      <w:pPr>
+        <w:spacing w:line="360" w:lineRule="auto"/>
+        <w:jc w:val="center"/>
         <w:rPr>
           <w:rFonts w:ascii="Times New Roman" w:hAnsi="Times New Roman" w:cs="Times New Roman"/>
           <w:b/>
           <w:sz w:val="28"/>
           <w:szCs w:val="28"/>
         </w:rPr>
-        <w:t>RESEARCH PROJECT SUBMITTED IN PARTIAL FULFILLMENT FOR THE DEGREE IN BACHELOR OF TECHNOLOGY IN INFORMATION COMMUNICATION TECHNOLOGY OF TECHNICAL UNIVERSITY OF MOMBASA</w:t>
-      </w:r>
+      </w:pPr>
     </w:p>
     <w:p>
       <w:pPr>
@@ -157,44 +157,146 @@
           <w:szCs w:val="28"/>
         </w:rPr>
       </w:pPr>
-    </w:p>
-    <w:p>
-      <w:pPr>
-        <w:spacing w:line="360" w:lineRule="auto"/>
-        <w:jc w:val="center"/>
+      <w:r>
         <w:rPr>
           <w:rFonts w:ascii="Times New Roman" w:hAnsi="Times New Roman" w:cs="Times New Roman"/>
           <w:b/>
           <w:sz w:val="28"/>
           <w:szCs w:val="28"/>
         </w:rPr>
-      </w:pPr>
-      <w:r>
+        <w:t>Supervisor(s)</w:t>
+      </w:r>
+    </w:p>
+    <w:p>
+      <w:pPr>
+        <w:spacing w:line="360" w:lineRule="auto"/>
+        <w:jc w:val="center"/>
         <w:rPr>
           <w:rFonts w:ascii="Times New Roman" w:hAnsi="Times New Roman" w:cs="Times New Roman"/>
           <w:b/>
           <w:sz w:val="28"/>
           <w:szCs w:val="28"/>
         </w:rPr>
-        <w:t>JAN 2026</w:t>
-      </w:r>
-    </w:p>
-    <w:p>
-      <w:pPr>
+      </w:pPr>
+      <w:r>
         <w:rPr>
           <w:rFonts w:ascii="Times New Roman" w:hAnsi="Times New Roman" w:cs="Times New Roman"/>
           <w:b/>
           <w:sz w:val="28"/>
           <w:szCs w:val="28"/>
         </w:rPr>
-      </w:pPr>
-      <w:r>
+        <w:t>PROF GAVUNA</w:t>
+      </w:r>
+    </w:p>
+    <w:p>
+      <w:pPr>
+        <w:spacing w:line="360" w:lineRule="auto"/>
+        <w:jc w:val="center"/>
         <w:rPr>
           <w:rFonts w:ascii="Times New Roman" w:hAnsi="Times New Roman" w:cs="Times New Roman"/>
           <w:b/>
           <w:sz w:val="28"/>
           <w:szCs w:val="28"/>
         </w:rPr>
+      </w:pPr>
+    </w:p>
+    <w:p>
+      <w:pPr>
+        <w:spacing w:line="360" w:lineRule="auto"/>
+        <w:jc w:val="center"/>
+        <w:rPr>
+          <w:rFonts w:ascii="Times New Roman" w:hAnsi="Times New Roman" w:cs="Times New Roman"/>
+          <w:b/>
+          <w:sz w:val="28"/>
+          <w:szCs w:val="28"/>
+        </w:rPr>
+      </w:pPr>
+      <w:r>
+        <w:rPr>
+          <w:rFonts w:ascii="Times New Roman" w:hAnsi="Times New Roman" w:cs="Times New Roman"/>
+          <w:b/>
+          <w:sz w:val="28"/>
+          <w:szCs w:val="28"/>
+        </w:rPr>
+        <w:t>R</w:t>
+      </w:r>
+      <w:r>
+        <w:rPr>
+          <w:rFonts w:ascii="Times New Roman" w:hAnsi="Times New Roman" w:cs="Times New Roman"/>
+          <w:b/>
+          <w:sz w:val="28"/>
+          <w:szCs w:val="28"/>
+        </w:rPr>
+        <w:t>esearch Project Submitted In Partial Fulfillment For The Degree In Bachelor Of Technology In Information Communication Technology Of Technical University Of Mombasa</w:t>
+      </w:r>
+    </w:p>
+    <w:p>
+      <w:pPr>
+        <w:spacing w:line="360" w:lineRule="auto"/>
+        <w:jc w:val="center"/>
+        <w:rPr>
+          <w:rFonts w:ascii="Times New Roman" w:hAnsi="Times New Roman" w:cs="Times New Roman"/>
+          <w:b/>
+          <w:sz w:val="28"/>
+          <w:szCs w:val="28"/>
+        </w:rPr>
+      </w:pPr>
+    </w:p>
+    <w:p>
+      <w:pPr>
+        <w:spacing w:line="360" w:lineRule="auto"/>
+        <w:jc w:val="center"/>
+        <w:rPr>
+          <w:rFonts w:ascii="Times New Roman" w:hAnsi="Times New Roman" w:cs="Times New Roman"/>
+          <w:b/>
+          <w:sz w:val="28"/>
+          <w:szCs w:val="28"/>
+        </w:rPr>
+      </w:pPr>
+      <w:r>
+        <w:rPr>
+          <w:rFonts w:ascii="Times New Roman" w:hAnsi="Times New Roman" w:cs="Times New Roman"/>
+          <w:b/>
+          <w:sz w:val="28"/>
+          <w:szCs w:val="28"/>
+        </w:rPr>
+        <w:t>Jan</w:t>
+      </w:r>
+      <w:r>
+        <w:rPr>
+          <w:rFonts w:ascii="Times New Roman" w:hAnsi="Times New Roman" w:cs="Times New Roman"/>
+          <w:b/>
+          <w:sz w:val="28"/>
+          <w:szCs w:val="28"/>
+        </w:rPr>
+        <w:t>uary</w:t>
+      </w:r>
+      <w:r>
+        <w:rPr>
+          <w:rFonts w:ascii="Times New Roman" w:hAnsi="Times New Roman" w:cs="Times New Roman"/>
+          <w:b/>
+          <w:sz w:val="28"/>
+          <w:szCs w:val="28"/>
+        </w:rPr>
+        <w:t xml:space="preserve"> 2026</w:t>
+      </w:r>
+    </w:p>
+    <w:p>
+      <w:pPr>
+        <w:rPr>
+          <w:rFonts w:ascii="Times New Roman" w:hAnsi="Times New Roman" w:cs="Times New Roman"/>
+          <w:b/>
+          <w:sz w:val="28"/>
+          <w:szCs w:val="28"/>
+        </w:rPr>
+      </w:pPr>
+      <w:r>
+        <w:rPr>
+          <w:rFonts w:ascii="Times New Roman" w:hAnsi="Times New Roman" w:cs="Times New Roman"/>
+          <w:b/>
+          <w:sz w:val="28"/>
+          <w:szCs w:val="28"/>
+        </w:rPr>
         <w:br w:type="page"/>
       </w:r>
     </w:p>
@@ -232,6 +334,22 @@
     </w:p>
     <w:p>
       <w:pPr>
+        <w:spacing w:line="360" w:lineRule="auto"/>
+        <w:rPr>
+          <w:rFonts w:ascii="Times New Roman" w:hAnsi="Times New Roman" w:cs="Times New Roman"/>
+        </w:rPr>
+      </w:pPr>
+    </w:p>
+    <w:p>
+      <w:pPr>
+        <w:spacing w:line="360" w:lineRule="auto"/>
+        <w:rPr>
+          <w:rFonts w:ascii="Times New Roman" w:hAnsi="Times New Roman" w:cs="Times New Roman"/>
+        </w:rPr>
+      </w:pPr>
+    </w:p>
+    <w:p>
+      <w:pPr>
         <w:pStyle w:val="NormalWeb"/>
       </w:pPr>
       <w:r>
@@ -321,6 +439,46 @@
         <w:spacing w:line="360" w:lineRule="auto"/>
         <w:rPr>
           <w:rFonts w:ascii="Times New Roman" w:hAnsi="Times New Roman" w:cs="Times New Roman"/>
+          <w:sz w:val="24"/>
+          <w:szCs w:val="24"/>
+        </w:rPr>
+      </w:pPr>
+    </w:p>
+    <w:p>
+      <w:pPr>
+        <w:spacing w:line="360" w:lineRule="auto"/>
+        <w:rPr>
+          <w:rFonts w:ascii="Times New Roman" w:hAnsi="Times New Roman" w:cs="Times New Roman"/>
+          <w:sz w:val="24"/>
+          <w:szCs w:val="24"/>
+        </w:rPr>
+      </w:pPr>
+    </w:p>
+    <w:p>
+      <w:pPr>
+        <w:spacing w:line="360" w:lineRule="auto"/>
+        <w:rPr>
+          <w:rFonts w:ascii="Times New Roman" w:hAnsi="Times New Roman" w:cs="Times New Roman"/>
+          <w:sz w:val="24"/>
+          <w:szCs w:val="24"/>
+        </w:rPr>
+      </w:pPr>
+    </w:p>
+    <w:p>
+      <w:pPr>
+        <w:spacing w:line="360" w:lineRule="auto"/>
+        <w:rPr>
+          <w:rFonts w:ascii="Times New Roman" w:hAnsi="Times New Roman" w:cs="Times New Roman"/>
+          <w:sz w:val="24"/>
+          <w:szCs w:val="24"/>
+        </w:rPr>
+      </w:pPr>
+    </w:p>
+    <w:p>
+      <w:pPr>
+        <w:spacing w:line="360" w:lineRule="auto"/>
+        <w:rPr>
+          <w:rFonts w:ascii="Times New Roman" w:hAnsi="Times New Roman" w:cs="Times New Roman"/>
         </w:rPr>
       </w:pPr>
       <w:r>
@@ -339,6 +497,24 @@
     </w:p>
     <w:p>
       <w:pPr>
+        <w:spacing w:line="360" w:lineRule="auto"/>
+        <w:rPr>
+          <w:rFonts w:ascii="Times New Roman" w:hAnsi="Times New Roman" w:cs="Times New Roman"/>
+        </w:rPr>
+      </w:pPr>
+    </w:p>
+    <w:p>
+      <w:pPr>
+        <w:spacing w:line="360" w:lineRule="auto"/>
+        <w:rPr>
+          <w:rFonts w:ascii="Times New Roman" w:hAnsi="Times New Roman" w:cs="Times New Roman"/>
+        </w:rPr>
+      </w:pPr>
+      <w:bookmarkStart w:id="1" w:name="_GoBack"/>
+      <w:bookmarkEnd w:id="1"/>
+    </w:p>
+    <w:p>
+      <w:pPr>
         <w:pStyle w:val="NormalWeb"/>
       </w:pPr>
       <w:r>
@@ -409,12 +585,12 @@
       <w:pPr>
         <w:pStyle w:val="Heading1"/>
       </w:pPr>
-      <w:bookmarkStart w:id="1" w:name="_Toc219461672"/>
+      <w:bookmarkStart w:id="2" w:name="_Toc219461672"/>
       <w:r>
         <w:lastRenderedPageBreak/>
         <w:t>DEDICATION</w:t>
       </w:r>
-      <w:bookmarkEnd w:id="1"/>
+      <w:bookmarkEnd w:id="2"/>
     </w:p>
     <w:p>
       <w:pPr>
@@ -454,7 +630,7 @@
           <w:rStyle w:val="citation-462"/>
         </w:rPr>
       </w:pPr>
-      <w:bookmarkStart w:id="2" w:name="_Toc219461673"/>
+      <w:bookmarkStart w:id="3" w:name="_Toc219461673"/>
       <w:r>
         <w:rPr>
           <w:rStyle w:val="citation-462"/>
@@ -462,7 +638,7 @@
         <w:lastRenderedPageBreak/>
         <w:t>ACKNOWLEDGEMENT</w:t>
       </w:r>
-      <w:bookmarkEnd w:id="2"/>
+      <w:bookmarkEnd w:id="3"/>
     </w:p>
     <w:p>
       <w:pPr>
@@ -506,7 +682,7 @@
           <w:szCs w:val="28"/>
         </w:rPr>
       </w:pPr>
-      <w:bookmarkStart w:id="3" w:name="_Toc219461674"/>
+      <w:bookmarkStart w:id="4" w:name="_Toc219461674"/>
       <w:r>
         <w:rPr>
           <w:rStyle w:val="citation-462"/>
@@ -515,7 +691,7 @@
         <w:lastRenderedPageBreak/>
         <w:t>ABSTRACT</w:t>
       </w:r>
-      <w:bookmarkEnd w:id="3"/>
+      <w:bookmarkEnd w:id="4"/>
     </w:p>
     <w:p>
       <w:pPr>
@@ -554,42 +730,21 @@
     <w:p>
       <w:pPr>
         <w:pStyle w:val="NormalWeb"/>
-        <w:jc w:val="center"/>
         <w:rPr>
           <w:rStyle w:val="citation-462"/>
           <w:sz w:val="28"/>
           <w:szCs w:val="28"/>
         </w:rPr>
       </w:pPr>
-      <w:r>
-        <w:rPr>
-          <w:rStyle w:val="citation-462"/>
-          <w:sz w:val="28"/>
-          <w:szCs w:val="28"/>
-        </w:rPr>
-        <w:lastRenderedPageBreak/>
-        <w:t>TABLE OF CONTENTS</w:t>
-      </w:r>
-    </w:p>
-    <w:p>
-      <w:pPr>
-        <w:rPr>
-          <w:rStyle w:val="citation-462"/>
-          <w:rFonts w:ascii="Times New Roman" w:eastAsia="Times New Roman" w:hAnsi="Times New Roman" w:cs="Times New Roman"/>
-          <w:sz w:val="24"/>
-          <w:szCs w:val="24"/>
-        </w:rPr>
-      </w:pPr>
-      <w:r>
-        <w:rPr>
-          <w:rStyle w:val="citation-462"/>
-          <w:rFonts w:ascii="Times New Roman" w:hAnsi="Times New Roman" w:cs="Times New Roman"/>
-        </w:rPr>
-        <w:br w:type="page"/>
-      </w:r>
     </w:p>
     <w:sdt>
       <w:sdtPr>
+        <w:rPr>
+          <w:rFonts w:asciiTheme="minorHAnsi" w:eastAsiaTheme="minorHAnsi" w:hAnsiTheme="minorHAnsi" w:cstheme="minorBidi"/>
+          <w:b w:val="0"/>
+          <w:sz w:val="22"/>
+          <w:szCs w:val="22"/>
+        </w:rPr>
         <w:id w:val="-1308930306"/>
         <w:docPartObj>
           <w:docPartGallery w:val="Table of Contents"/>
@@ -598,11 +753,8 @@
       </w:sdtPr>
       <w:sdtEndPr>
         <w:rPr>
-          <w:rFonts w:asciiTheme="minorHAnsi" w:eastAsiaTheme="minorHAnsi" w:hAnsiTheme="minorHAnsi" w:cstheme="minorBidi"/>
           <w:bCs/>
           <w:noProof/>
-          <w:sz w:val="22"/>
-          <w:szCs w:val="22"/>
         </w:rPr>
       </w:sdtEndPr>
       <w:sdtContent>
@@ -3862,7 +4014,7 @@
           <w:szCs w:val="28"/>
         </w:rPr>
       </w:pPr>
-      <w:bookmarkStart w:id="4" w:name="_Toc219461675"/>
+      <w:bookmarkStart w:id="5" w:name="_Toc219461675"/>
     </w:p>
     <w:p>
       <w:pPr>
@@ -3899,23 +4051,7 @@
         <w:lastRenderedPageBreak/>
         <w:t>LIST OF TABLES</w:t>
       </w:r>
-      <w:bookmarkEnd w:id="4"/>
-    </w:p>
-    <w:p>
-      <w:pPr>
-        <w:pStyle w:val="NormalWeb"/>
-      </w:pPr>
-      <w:r>
-        <w:t>Table 3.1: Target Population.................................................................................... 10</w:t>
-      </w:r>
-    </w:p>
-    <w:p>
-      <w:pPr>
-        <w:pStyle w:val="NormalWeb"/>
-      </w:pPr>
-      <w:r>
-        <w:t>Table 3.2: Database Schema..................................................................................... 12</w:t>
-      </w:r>
+      <w:bookmarkEnd w:id="5"/>
     </w:p>
     <w:p>
       <w:pPr>
@@ -3945,7 +4081,7 @@
           <w:szCs w:val="28"/>
         </w:rPr>
       </w:pPr>
-      <w:bookmarkStart w:id="5" w:name="_Toc219461676"/>
+      <w:bookmarkStart w:id="6" w:name="_Toc219461676"/>
       <w:r>
         <w:rPr>
           <w:rStyle w:val="citation-462"/>
@@ -3953,52 +4089,543 @@
         </w:rPr>
         <w:t>LIST OF FIGURES</w:t>
       </w:r>
-      <w:bookmarkEnd w:id="5"/>
-    </w:p>
-    <w:p>
-      <w:pPr>
-        <w:pStyle w:val="NormalWeb"/>
-      </w:pPr>
-      <w:r>
-        <w:t>Figure 2.1: Conceptual Framework............................................................................ 8</w:t>
-      </w:r>
-    </w:p>
-    <w:p>
-      <w:pPr>
-        <w:pStyle w:val="NormalWeb"/>
-      </w:pPr>
-      <w:r>
-        <w:t>Figure 3.1: Use Case Diagram................................................................................... 11</w:t>
-      </w:r>
-    </w:p>
-    <w:p>
-      <w:pPr>
-        <w:pStyle w:val="NormalWeb"/>
-        <w:rPr>
-          <w:rStyle w:val="citation-462"/>
-        </w:rPr>
-      </w:pPr>
-      <w:r>
-        <w:t>Figure 3.2: System Flowchart.................................................................................... 12</w:t>
-      </w:r>
-    </w:p>
-    <w:p>
-      <w:pPr>
-        <w:rPr>
-          <w:rStyle w:val="citation-462"/>
-          <w:rFonts w:ascii="Times New Roman" w:eastAsia="Times New Roman" w:hAnsi="Times New Roman" w:cs="Times New Roman"/>
-          <w:sz w:val="24"/>
-          <w:szCs w:val="24"/>
-        </w:rPr>
-      </w:pPr>
-      <w:r>
-        <w:rPr>
-          <w:rStyle w:val="citation-462"/>
-          <w:rFonts w:ascii="Times New Roman" w:hAnsi="Times New Roman" w:cs="Times New Roman"/>
-        </w:rPr>
+      <w:bookmarkEnd w:id="6"/>
+    </w:p>
+    <w:p>
+      <w:pPr>
+        <w:pStyle w:val="TableofFigures"/>
+        <w:tabs>
+          <w:tab w:val="right" w:leader="dot" w:pos="8990"/>
+        </w:tabs>
+        <w:rPr>
+          <w:rFonts w:eastAsiaTheme="minorEastAsia"/>
+          <w:noProof/>
+        </w:rPr>
+      </w:pPr>
+      <w:r>
+        <w:fldChar w:fldCharType="begin"/>
+      </w:r>
+      <w:r>
+        <w:instrText xml:space="preserve"> TOC \h \z \c "Figure 1 Asc Timetable" </w:instrText>
+      </w:r>
+      <w:r>
+        <w:fldChar w:fldCharType="separate"/>
+      </w:r>
+      <w:hyperlink w:anchor="_Toc219713915" w:history="1">
+        <w:r>
+          <w:rPr>
+            <w:rStyle w:val="Hyperlink"/>
+            <w:noProof/>
+          </w:rPr>
+          <w:t>Figure 1 Asc Timetable 1</w:t>
+        </w:r>
+        <w:r>
+          <w:rPr>
+            <w:noProof/>
+            <w:webHidden/>
+          </w:rPr>
+          <w:tab/>
+        </w:r>
+        <w:r>
+          <w:rPr>
+            <w:noProof/>
+            <w:webHidden/>
+          </w:rPr>
+          <w:fldChar w:fldCharType="begin"/>
+        </w:r>
+        <w:r>
+          <w:rPr>
+            <w:noProof/>
+            <w:webHidden/>
+          </w:rPr>
+          <w:instrText xml:space="preserve"> PAGEREF _Toc219713915 \h </w:instrText>
+        </w:r>
+        <w:r>
+          <w:rPr>
+            <w:noProof/>
+            <w:webHidden/>
+          </w:rPr>
+        </w:r>
+        <w:r>
+          <w:rPr>
+            <w:noProof/>
+            <w:webHidden/>
+          </w:rPr>
+          <w:fldChar w:fldCharType="separate"/>
+        </w:r>
+        <w:r>
+          <w:rPr>
+            <w:noProof/>
+            <w:webHidden/>
+          </w:rPr>
+          <w:t>3</w:t>
+        </w:r>
+        <w:r>
+          <w:rPr>
+            <w:noProof/>
+            <w:webHidden/>
+          </w:rPr>
+          <w:fldChar w:fldCharType="end"/>
+        </w:r>
+      </w:hyperlink>
+    </w:p>
+    <w:p>
+      <w:pPr>
+        <w:pStyle w:val="Heading1"/>
+        <w:rPr>
+          <w:noProof/>
+        </w:rPr>
+      </w:pPr>
+      <w:r>
+        <w:fldChar w:fldCharType="end"/>
+      </w:r>
+      <w:r>
+        <w:fldChar w:fldCharType="begin"/>
+      </w:r>
+      <w:r>
+        <w:instrText xml:space="preserve"> TOC \h \z \c "Figure 3 Googledocs timetable" </w:instrText>
+      </w:r>
+      <w:r>
+        <w:fldChar w:fldCharType="separate"/>
+      </w:r>
+    </w:p>
+    <w:p>
+      <w:pPr>
+        <w:pStyle w:val="TableofFigures"/>
+        <w:tabs>
+          <w:tab w:val="right" w:leader="dot" w:pos="8990"/>
+        </w:tabs>
+        <w:rPr>
+          <w:rFonts w:eastAsiaTheme="minorEastAsia"/>
+          <w:noProof/>
+        </w:rPr>
+      </w:pPr>
+      <w:hyperlink w:anchor="_Toc219713931" w:history="1">
+        <w:r>
+          <w:rPr>
+            <w:rStyle w:val="Hyperlink"/>
+            <w:noProof/>
+          </w:rPr>
+          <w:t>Figure 3 Googledocs timetable 1</w:t>
+        </w:r>
+        <w:r>
+          <w:rPr>
+            <w:noProof/>
+            <w:webHidden/>
+          </w:rPr>
+          <w:tab/>
+        </w:r>
+        <w:r>
+          <w:rPr>
+            <w:noProof/>
+            <w:webHidden/>
+          </w:rPr>
+          <w:fldChar w:fldCharType="begin"/>
+        </w:r>
+        <w:r>
+          <w:rPr>
+            <w:noProof/>
+            <w:webHidden/>
+          </w:rPr>
+          <w:instrText xml:space="preserve"> PAGEREF _Toc219713931 \h </w:instrText>
+        </w:r>
+        <w:r>
+          <w:rPr>
+            <w:noProof/>
+            <w:webHidden/>
+          </w:rPr>
+        </w:r>
+        <w:r>
+          <w:rPr>
+            <w:noProof/>
+            <w:webHidden/>
+          </w:rPr>
+          <w:fldChar w:fldCharType="separate"/>
+        </w:r>
+        <w:r>
+          <w:rPr>
+            <w:noProof/>
+            <w:webHidden/>
+          </w:rPr>
+          <w:t>5</w:t>
+        </w:r>
+        <w:r>
+          <w:rPr>
+            <w:noProof/>
+            <w:webHidden/>
+          </w:rPr>
+          <w:fldChar w:fldCharType="end"/>
+        </w:r>
+      </w:hyperlink>
+    </w:p>
+    <w:p>
+      <w:pPr>
+        <w:pStyle w:val="Heading1"/>
+        <w:rPr>
+          <w:noProof/>
+        </w:rPr>
+      </w:pPr>
+      <w:r>
+        <w:fldChar w:fldCharType="end"/>
+      </w:r>
+      <w:r>
+        <w:fldChar w:fldCharType="begin"/>
+      </w:r>
+      <w:r>
+        <w:instrText xml:space="preserve"> TOC \h \z \c "Figure 4 Microsoft excel timetable" </w:instrText>
+      </w:r>
+      <w:r>
+        <w:fldChar w:fldCharType="separate"/>
+      </w:r>
+    </w:p>
+    <w:p>
+      <w:pPr>
+        <w:pStyle w:val="TableofFigures"/>
+        <w:tabs>
+          <w:tab w:val="right" w:leader="dot" w:pos="8990"/>
+        </w:tabs>
+        <w:rPr>
+          <w:rFonts w:eastAsiaTheme="minorEastAsia"/>
+          <w:noProof/>
+        </w:rPr>
+      </w:pPr>
+      <w:hyperlink w:anchor="_Toc219713939" w:history="1">
+        <w:r>
+          <w:rPr>
+            <w:rStyle w:val="Hyperlink"/>
+            <w:noProof/>
+          </w:rPr>
+          <w:t>Figure 4 Microsoft excel timetable 1</w:t>
+        </w:r>
+        <w:r>
+          <w:rPr>
+            <w:noProof/>
+            <w:webHidden/>
+          </w:rPr>
+          <w:tab/>
+        </w:r>
+        <w:r>
+          <w:rPr>
+            <w:noProof/>
+            <w:webHidden/>
+          </w:rPr>
+          <w:fldChar w:fldCharType="begin"/>
+        </w:r>
+        <w:r>
+          <w:rPr>
+            <w:noProof/>
+            <w:webHidden/>
+          </w:rPr>
+          <w:instrText xml:space="preserve"> PAGEREF _Toc219713939 \h </w:instrText>
+        </w:r>
+        <w:r>
+          <w:rPr>
+            <w:noProof/>
+            <w:webHidden/>
+          </w:rPr>
+        </w:r>
+        <w:r>
+          <w:rPr>
+            <w:noProof/>
+            <w:webHidden/>
+          </w:rPr>
+          <w:fldChar w:fldCharType="separate"/>
+        </w:r>
+        <w:r>
+          <w:rPr>
+            <w:noProof/>
+            <w:webHidden/>
+          </w:rPr>
+          <w:t>5</w:t>
+        </w:r>
+        <w:r>
+          <w:rPr>
+            <w:noProof/>
+            <w:webHidden/>
+          </w:rPr>
+          <w:fldChar w:fldCharType="end"/>
+        </w:r>
+      </w:hyperlink>
+    </w:p>
+    <w:p>
+      <w:pPr>
+        <w:pStyle w:val="Heading1"/>
+        <w:rPr>
+          <w:noProof/>
+        </w:rPr>
+      </w:pPr>
+      <w:r>
+        <w:fldChar w:fldCharType="end"/>
+      </w:r>
+      <w:r>
+        <w:fldChar w:fldCharType="begin"/>
+      </w:r>
+      <w:r>
+        <w:instrText xml:space="preserve"> TOC \h \z \c "Figure 6 Class diagram" </w:instrText>
+      </w:r>
+      <w:r>
+        <w:fldChar w:fldCharType="separate"/>
+      </w:r>
+    </w:p>
+    <w:p>
+      <w:pPr>
+        <w:pStyle w:val="TableofFigures"/>
+        <w:tabs>
+          <w:tab w:val="right" w:leader="dot" w:pos="8990"/>
+        </w:tabs>
+        <w:rPr>
+          <w:rFonts w:eastAsiaTheme="minorEastAsia"/>
+          <w:noProof/>
+        </w:rPr>
+      </w:pPr>
+      <w:hyperlink w:anchor="_Toc219713946" w:history="1">
+        <w:r>
+          <w:rPr>
+            <w:rStyle w:val="Hyperlink"/>
+            <w:noProof/>
+          </w:rPr>
+          <w:t>Figure 6 Class diagram 1</w:t>
+        </w:r>
+        <w:r>
+          <w:rPr>
+            <w:noProof/>
+            <w:webHidden/>
+          </w:rPr>
+          <w:tab/>
+        </w:r>
+        <w:r>
+          <w:rPr>
+            <w:noProof/>
+            <w:webHidden/>
+          </w:rPr>
+          <w:fldChar w:fldCharType="begin"/>
+        </w:r>
+        <w:r>
+          <w:rPr>
+            <w:noProof/>
+            <w:webHidden/>
+          </w:rPr>
+          <w:instrText xml:space="preserve"> PAGEREF _Toc219713946 \h </w:instrText>
+        </w:r>
+        <w:r>
+          <w:rPr>
+            <w:noProof/>
+            <w:webHidden/>
+          </w:rPr>
+        </w:r>
+        <w:r>
+          <w:rPr>
+            <w:noProof/>
+            <w:webHidden/>
+          </w:rPr>
+          <w:fldChar w:fldCharType="separate"/>
+        </w:r>
+        <w:r>
+          <w:rPr>
+            <w:noProof/>
+            <w:webHidden/>
+          </w:rPr>
+          <w:t>9</w:t>
+        </w:r>
+        <w:r>
+          <w:rPr>
+            <w:noProof/>
+            <w:webHidden/>
+          </w:rPr>
+          <w:fldChar w:fldCharType="end"/>
+        </w:r>
+      </w:hyperlink>
+    </w:p>
+    <w:p>
+      <w:pPr>
+        <w:pStyle w:val="Heading1"/>
+        <w:rPr>
+          <w:noProof/>
+        </w:rPr>
+      </w:pPr>
+      <w:r>
+        <w:fldChar w:fldCharType="end"/>
+      </w:r>
+      <w:r>
+        <w:fldChar w:fldCharType="begin"/>
+      </w:r>
+      <w:r>
+        <w:instrText xml:space="preserve"> TOC \h \z \c "Figure2 Unitime Timetable" </w:instrText>
+      </w:r>
+      <w:r>
+        <w:fldChar w:fldCharType="separate"/>
+      </w:r>
+    </w:p>
+    <w:p>
+      <w:pPr>
+        <w:pStyle w:val="TableofFigures"/>
+        <w:tabs>
+          <w:tab w:val="right" w:leader="dot" w:pos="8990"/>
+        </w:tabs>
+        <w:rPr>
+          <w:rFonts w:eastAsiaTheme="minorEastAsia"/>
+          <w:noProof/>
+        </w:rPr>
+      </w:pPr>
+      <w:hyperlink w:anchor="_Toc219713959" w:history="1">
+        <w:r>
+          <w:rPr>
+            <w:rStyle w:val="Hyperlink"/>
+            <w:noProof/>
+          </w:rPr>
+          <w:t>Figure2 Unitime Timetable 1</w:t>
+        </w:r>
+        <w:r>
+          <w:rPr>
+            <w:noProof/>
+            <w:webHidden/>
+          </w:rPr>
+          <w:tab/>
+        </w:r>
+        <w:r>
+          <w:rPr>
+            <w:noProof/>
+            <w:webHidden/>
+          </w:rPr>
+          <w:fldChar w:fldCharType="begin"/>
+        </w:r>
+        <w:r>
+          <w:rPr>
+            <w:noProof/>
+            <w:webHidden/>
+          </w:rPr>
+          <w:instrText xml:space="preserve"> PAGEREF _Toc219713959 \h </w:instrText>
+        </w:r>
+        <w:r>
+          <w:rPr>
+            <w:noProof/>
+            <w:webHidden/>
+          </w:rPr>
+        </w:r>
+        <w:r>
+          <w:rPr>
+            <w:noProof/>
+            <w:webHidden/>
+          </w:rPr>
+          <w:fldChar w:fldCharType="separate"/>
+        </w:r>
+        <w:r>
+          <w:rPr>
+            <w:noProof/>
+            <w:webHidden/>
+          </w:rPr>
+          <w:t>4</w:t>
+        </w:r>
+        <w:r>
+          <w:rPr>
+            <w:noProof/>
+            <w:webHidden/>
+          </w:rPr>
+          <w:fldChar w:fldCharType="end"/>
+        </w:r>
+      </w:hyperlink>
+    </w:p>
+    <w:p>
+      <w:pPr>
+        <w:pStyle w:val="Heading1"/>
+        <w:rPr>
+          <w:noProof/>
+        </w:rPr>
+      </w:pPr>
+      <w:r>
+        <w:fldChar w:fldCharType="end"/>
+      </w:r>
+      <w:r>
+        <w:fldChar w:fldCharType="begin"/>
+      </w:r>
+      <w:r>
+        <w:instrText xml:space="preserve"> TOC \h \z \c "Figure 5 use case diagram" </w:instrText>
+      </w:r>
+      <w:r>
+        <w:fldChar w:fldCharType="separate"/>
+      </w:r>
+    </w:p>
+    <w:p>
+      <w:pPr>
+        <w:pStyle w:val="TableofFigures"/>
+        <w:tabs>
+          <w:tab w:val="right" w:leader="dot" w:pos="8990"/>
+        </w:tabs>
+        <w:rPr>
+          <w:rFonts w:eastAsiaTheme="minorEastAsia"/>
+          <w:noProof/>
+        </w:rPr>
+      </w:pPr>
+      <w:hyperlink w:anchor="_Toc219713971" w:history="1">
+        <w:r>
+          <w:rPr>
+            <w:rStyle w:val="Hyperlink"/>
+            <w:noProof/>
+          </w:rPr>
+          <w:t>Figure 5 use case diagram 1</w:t>
+        </w:r>
+        <w:r>
+          <w:rPr>
+            <w:noProof/>
+            <w:webHidden/>
+          </w:rPr>
+          <w:tab/>
+        </w:r>
+        <w:r>
+          <w:rPr>
+            <w:noProof/>
+            <w:webHidden/>
+          </w:rPr>
+          <w:fldChar w:fldCharType="begin"/>
+        </w:r>
+        <w:r>
+          <w:rPr>
+            <w:noProof/>
+            <w:webHidden/>
+          </w:rPr>
+          <w:instrText xml:space="preserve"> PAGEREF _Toc219713971 \h </w:instrText>
+        </w:r>
+        <w:r>
+          <w:rPr>
+            <w:noProof/>
+            <w:webHidden/>
+          </w:rPr>
+        </w:r>
+        <w:r>
+          <w:rPr>
+            <w:noProof/>
+            <w:webHidden/>
+          </w:rPr>
+          <w:fldChar w:fldCharType="separate"/>
+        </w:r>
+        <w:r>
+          <w:rPr>
+            <w:noProof/>
+            <w:webHidden/>
+          </w:rPr>
+          <w:t>8</w:t>
+        </w:r>
+        <w:r>
+          <w:rPr>
+            <w:noProof/>
+            <w:webHidden/>
+          </w:rPr>
+          <w:fldChar w:fldCharType="end"/>
+        </w:r>
+      </w:hyperlink>
+    </w:p>
+    <w:p>
+      <w:pPr>
+        <w:pStyle w:val="Heading1"/>
+      </w:pPr>
+      <w:r>
+        <w:fldChar w:fldCharType="end"/>
+      </w:r>
+      <w:r>
         <w:br w:type="page"/>
       </w:r>
     </w:p>
+    <w:p/>
     <w:p>
       <w:pPr>
         <w:pStyle w:val="Heading1"/>
@@ -4007,16 +4634,15 @@
           <w:szCs w:val="28"/>
         </w:rPr>
       </w:pPr>
-      <w:bookmarkStart w:id="6" w:name="_Toc219461677"/>
+      <w:bookmarkStart w:id="7" w:name="_Toc219461677"/>
       <w:r>
         <w:rPr>
           <w:rStyle w:val="citation-462"/>
           <w:szCs w:val="28"/>
         </w:rPr>
-        <w:lastRenderedPageBreak/>
         <w:t>LIST OF ACRONYMS AND ABBREVIATIONS</w:t>
       </w:r>
-      <w:bookmarkEnd w:id="6"/>
+      <w:bookmarkEnd w:id="7"/>
     </w:p>
     <w:p>
       <w:pPr>
@@ -4127,12 +4753,12 @@
       <w:pPr>
         <w:pStyle w:val="Heading1"/>
       </w:pPr>
-      <w:bookmarkStart w:id="7" w:name="_Toc219461678"/>
+      <w:bookmarkStart w:id="8" w:name="_Toc219461678"/>
       <w:r>
         <w:lastRenderedPageBreak/>
         <w:t>DEFINITION OF KEY TERMS</w:t>
       </w:r>
-      <w:bookmarkEnd w:id="7"/>
+      <w:bookmarkEnd w:id="8"/>
     </w:p>
     <w:p>
       <w:pPr>
@@ -4209,7 +4835,7 @@
           <w:b w:val="0"/>
         </w:rPr>
       </w:pPr>
-      <w:bookmarkStart w:id="8" w:name="_Toc219461679"/>
+      <w:bookmarkStart w:id="9" w:name="_Toc219461679"/>
       <w:r>
         <w:rPr>
           <w:rFonts w:eastAsia="Times New Roman"/>
@@ -4217,7 +4843,7 @@
         <w:lastRenderedPageBreak/>
         <w:t>CHAPTER ONE: INTRODUCTION</w:t>
       </w:r>
-      <w:bookmarkEnd w:id="8"/>
+      <w:bookmarkEnd w:id="9"/>
     </w:p>
     <w:p>
       <w:pPr>
@@ -4234,21 +4860,29 @@
     <w:p>
       <w:pPr>
         <w:pStyle w:val="NormalWeb"/>
-      </w:pPr>
-      <w:bookmarkStart w:id="9" w:name="_Toc219461680"/>
-      <w:r>
         <w:rPr>
           <w:rStyle w:val="Heading2Char"/>
         </w:rPr>
+      </w:pPr>
+      <w:bookmarkStart w:id="10" w:name="_Toc219461680"/>
+      <w:r>
+        <w:rPr>
+          <w:rStyle w:val="Heading2Char"/>
+        </w:rPr>
         <w:t>1.1 Introduction</w:t>
       </w:r>
-      <w:bookmarkEnd w:id="9"/>
+      <w:bookmarkEnd w:id="10"/>
       <w:r>
         <w:rPr>
           <w:rStyle w:val="Heading2Char"/>
         </w:rPr>
         <w:t xml:space="preserve"> </w:t>
       </w:r>
+    </w:p>
+    <w:p>
+      <w:pPr>
+        <w:pStyle w:val="NormalWeb"/>
+      </w:pPr>
       <w:r>
         <w:t xml:space="preserve">This chapter provides an overview of the research study. It outlines the background of university timetabling, the specific problems associated with current methods, and the objectives this research seeks to achieve using constraint programming. </w:t>
       </w:r>
@@ -4265,15 +4899,23 @@
     <w:p>
       <w:pPr>
         <w:pStyle w:val="NormalWeb"/>
-      </w:pPr>
-      <w:bookmarkStart w:id="10" w:name="_Toc219461681"/>
-      <w:r>
         <w:rPr>
           <w:rStyle w:val="Heading2Char"/>
         </w:rPr>
+      </w:pPr>
+      <w:bookmarkStart w:id="11" w:name="_Toc219461681"/>
+      <w:r>
+        <w:rPr>
+          <w:rStyle w:val="Heading2Char"/>
+        </w:rPr>
         <w:t>1.2 Background of the Study</w:t>
       </w:r>
-      <w:bookmarkEnd w:id="10"/>
+      <w:bookmarkEnd w:id="11"/>
+    </w:p>
+    <w:p>
+      <w:pPr>
+        <w:pStyle w:val="NormalWeb"/>
+      </w:pPr>
       <w:r>
         <w:t xml:space="preserve"> University course timetabling is a classic scheduling problem that involves assigning a set of events (lectures, labs) to a set of resources (classrooms, time slots) while satisfying various constraints. As universities grow in student population and course diversity, the complexity of this task increases exponentially. Constraint Programming (CP) has emerged as a powerful paradigm for solving such combinatorial problems by defining relations between variables. Unlike traditional imperative programming, CP focuses on the "what" rather than the "how," allowing the solver to explore the search space efficiently. </w:t>
       </w:r>
@@ -4290,15 +4932,23 @@
     <w:p>
       <w:pPr>
         <w:pStyle w:val="NormalWeb"/>
-      </w:pPr>
-      <w:bookmarkStart w:id="11" w:name="_Toc219461682"/>
-      <w:r>
         <w:rPr>
           <w:rStyle w:val="Heading2Char"/>
         </w:rPr>
+      </w:pPr>
+      <w:bookmarkStart w:id="12" w:name="_Toc219461682"/>
+      <w:r>
+        <w:rPr>
+          <w:rStyle w:val="Heading2Char"/>
+        </w:rPr>
         <w:t>1.3 Problem Statement</w:t>
       </w:r>
-      <w:bookmarkEnd w:id="11"/>
+      <w:bookmarkEnd w:id="12"/>
+    </w:p>
+    <w:p>
+      <w:pPr>
+        <w:pStyle w:val="NormalWeb"/>
+      </w:pPr>
       <w:r>
         <w:t xml:space="preserve"> The current timetabling process at the Technical University of Mombasa often faces challenges due to manual or semi-manual scheduling methods. Schedulers struggle to balance "hard constraints" (e.g., room capacity) and "soft constraints" (e.g., lecturer preferences). This results in delayed release of timetables, frequent clashes during the semester, and suboptimal use of room capacities. </w:t>
       </w:r>
@@ -4316,24 +4966,32 @@
       <w:pPr>
         <w:pStyle w:val="Heading2"/>
       </w:pPr>
-      <w:bookmarkStart w:id="12" w:name="_Toc219461683"/>
+      <w:bookmarkStart w:id="13" w:name="_Toc219461683"/>
       <w:r>
         <w:t>1.4 Objectives of Study</w:t>
       </w:r>
-      <w:bookmarkEnd w:id="12"/>
+      <w:bookmarkEnd w:id="13"/>
     </w:p>
     <w:p>
       <w:pPr>
         <w:pStyle w:val="NormalWeb"/>
-      </w:pPr>
-      <w:bookmarkStart w:id="13" w:name="_Toc219461684"/>
-      <w:r>
         <w:rPr>
           <w:rStyle w:val="Heading3Char"/>
         </w:rPr>
+      </w:pPr>
+      <w:bookmarkStart w:id="14" w:name="_Toc219461684"/>
+      <w:r>
+        <w:rPr>
+          <w:rStyle w:val="Heading3Char"/>
+        </w:rPr>
         <w:t>1.4.1 General Objective</w:t>
       </w:r>
-      <w:bookmarkEnd w:id="13"/>
+      <w:bookmarkEnd w:id="14"/>
+    </w:p>
+    <w:p>
+      <w:pPr>
+        <w:pStyle w:val="NormalWeb"/>
+      </w:pPr>
       <w:r>
         <w:t xml:space="preserve"> </w:t>
       </w:r>
@@ -4351,30 +5009,173 @@
       <w:pPr>
         <w:pStyle w:val="NormalWeb"/>
       </w:pPr>
-      <w:bookmarkStart w:id="14" w:name="_Toc219461685"/>
+      <w:bookmarkStart w:id="15" w:name="_Toc219461685"/>
       <w:r>
         <w:rPr>
           <w:rStyle w:val="Heading3Char"/>
         </w:rPr>
         <w:t>1.4.2 Specific Objectives</w:t>
       </w:r>
-      <w:bookmarkEnd w:id="14"/>
-      <w:r>
-        <w:t xml:space="preserve"> (</w:t>
+      <w:bookmarkEnd w:id="15"/>
+      <w:r>
+        <w:t xml:space="preserve"> </w:t>
+      </w:r>
+    </w:p>
+    <w:p>
+      <w:pPr>
+        <w:pStyle w:val="NormalWeb"/>
+        <w:numPr>
+          <w:ilvl w:val="0"/>
+          <w:numId w:val="5"/>
+        </w:numPr>
+      </w:pPr>
+      <w:r>
+        <w:t xml:space="preserve">To analyze the existing timetabling processes and identify key hard and soft constraints. </w:t>
+      </w:r>
+    </w:p>
+    <w:p>
+      <w:pPr>
+        <w:pStyle w:val="NormalWeb"/>
+        <w:numPr>
+          <w:ilvl w:val="0"/>
+          <w:numId w:val="5"/>
+        </w:numPr>
+      </w:pPr>
+      <w:r>
+        <w:lastRenderedPageBreak/>
+        <w:t>To design a constraint model representing the university's scheduling requirements using Unified Modeling Language (UML).</w:t>
+      </w:r>
+    </w:p>
+    <w:p>
+      <w:pPr>
+        <w:pStyle w:val="NormalWeb"/>
+        <w:numPr>
+          <w:ilvl w:val="0"/>
+          <w:numId w:val="5"/>
+        </w:numPr>
+      </w:pPr>
+      <w:r>
+        <w:t>To implement a timetable generation algorithm using a Java-based Constraint Solver.</w:t>
+      </w:r>
+    </w:p>
+    <w:p>
+      <w:pPr>
+        <w:pStyle w:val="NormalWeb"/>
+        <w:numPr>
+          <w:ilvl w:val="0"/>
+          <w:numId w:val="5"/>
+        </w:numPr>
+      </w:pPr>
+      <w:r>
+        <w:rPr>
+          <w:rStyle w:val="citation-454"/>
+        </w:rPr>
+        <w:t>To validate the system's performance by comparing the generated schedule against historical manual timetables</w:t>
+      </w:r>
+      <w:r>
+        <w:t>.</w:t>
+      </w:r>
+    </w:p>
+    <w:p>
+      <w:pPr>
+        <w:pStyle w:val="NormalWeb"/>
+      </w:pPr>
+      <w:bookmarkStart w:id="16" w:name="_Toc219461686"/>
+      <w:r>
+        <w:rPr>
+          <w:rStyle w:val="Heading2Char"/>
+        </w:rPr>
+        <w:t>1.5 Research Questions</w:t>
+      </w:r>
+      <w:bookmarkEnd w:id="16"/>
+    </w:p>
+    <w:p>
+      <w:pPr>
+        <w:pStyle w:val="NormalWeb"/>
+        <w:numPr>
+          <w:ilvl w:val="0"/>
+          <w:numId w:val="6"/>
+        </w:numPr>
+      </w:pPr>
+      <w:r>
+        <w:t>What are the critical hard and soft constraints affecting the current timetabling process?</w:t>
+      </w:r>
+    </w:p>
+    <w:p>
+      <w:pPr>
+        <w:pStyle w:val="NormalWeb"/>
+        <w:numPr>
+          <w:ilvl w:val="0"/>
+          <w:numId w:val="6"/>
+        </w:numPr>
+      </w:pPr>
+      <w:r>
+        <w:t xml:space="preserve">How can a constraint satisfaction model be designed to accurately represent university resources and rules? </w:t>
+      </w:r>
+    </w:p>
+    <w:p>
+      <w:pPr>
+        <w:pStyle w:val="NormalWeb"/>
+        <w:numPr>
+          <w:ilvl w:val="0"/>
+          <w:numId w:val="6"/>
+        </w:numPr>
+      </w:pPr>
+      <w:r>
+        <w:t>To what extent can a Java-based constraint solver automate the generation of conflict-free schedules?</w:t>
+      </w:r>
+    </w:p>
+    <w:p>
+      <w:pPr>
+        <w:pStyle w:val="NormalWeb"/>
+        <w:numPr>
+          <w:ilvl w:val="0"/>
+          <w:numId w:val="6"/>
+        </w:numPr>
+      </w:pPr>
+      <w:r>
+        <w:rPr>
+          <w:rStyle w:val="citation-453"/>
+        </w:rPr>
+        <w:t xml:space="preserve">How does the automated system compare to manual methods in terms of time efficiency and conflict reduction? </w:t>
+      </w:r>
+    </w:p>
+    <w:p>
+      <w:pPr>
+        <w:pStyle w:val="NormalWeb"/>
+      </w:pPr>
+      <w:bookmarkStart w:id="17" w:name="_Toc219461687"/>
+      <w:r>
+        <w:rPr>
+          <w:rStyle w:val="Heading2Char"/>
+        </w:rPr>
+        <w:t>1.6 Significance of the Study</w:t>
+      </w:r>
+      <w:bookmarkEnd w:id="17"/>
+      <w:r>
+        <w:t xml:space="preserve"> </w:t>
+      </w:r>
+    </w:p>
+    <w:p>
+      <w:pPr>
+        <w:pStyle w:val="NormalWeb"/>
+      </w:pPr>
+      <w:r>
+        <w:t xml:space="preserve">The study will primarily benefit the University Academic Registrar and departmental </w:t>
       </w:r>
       <w:proofErr w:type="spellStart"/>
       <w:r>
-        <w:t>i</w:t>
+        <w:t>timetablers</w:t>
       </w:r>
       <w:proofErr w:type="spellEnd"/>
       <w:r>
-        <w:t xml:space="preserve">) To analyze the existing timetabling processes and identify key hard and soft constraints. (ii) To design a constraint model representing the university's scheduling requirements using Unified Modeling Language (UML). (iii) To implement a timetable generation algorithm using a Java-based Constraint Solver. (iv) </w:t>
-      </w:r>
-      <w:r>
-        <w:rPr>
-          <w:rStyle w:val="citation-454"/>
-        </w:rPr>
-        <w:t>To validate the system's performance by comparing the generated schedule against historical manual timetables</w:t>
+        <w:t xml:space="preserve"> by significantly reducing the time spent on drafting schedules. It will also benefit students and lecturers by minimizing schedule clashes. </w:t>
+      </w:r>
+      <w:r>
+        <w:rPr>
+          <w:rStyle w:val="citation-452"/>
+        </w:rPr>
+        <w:t>Furthermore, the source code and logic will contribute to the academic field of applied constraint programming</w:t>
       </w:r>
       <w:r>
         <w:t>.</w:t>
@@ -4384,61 +5185,63 @@
       <w:pPr>
         <w:pStyle w:val="NormalWeb"/>
       </w:pPr>
-      <w:bookmarkStart w:id="15" w:name="_Toc219461686"/>
+      <w:bookmarkStart w:id="18" w:name="_Toc219461688"/>
       <w:r>
         <w:rPr>
           <w:rStyle w:val="Heading2Char"/>
         </w:rPr>
-        <w:t>1.5 Research Questions</w:t>
-      </w:r>
-      <w:bookmarkEnd w:id="15"/>
-      <w:r>
-        <w:t xml:space="preserve"> (</w:t>
-      </w:r>
-      <w:proofErr w:type="spellStart"/>
-      <w:r>
-        <w:t>i</w:t>
-      </w:r>
-      <w:proofErr w:type="spellEnd"/>
-      <w:r>
-        <w:t xml:space="preserve">) What are the critical hard and soft constraints affecting the current timetabling process? (ii) How can a constraint satisfaction model be designed to accurately represent university resources and rules? (iii) To what extent can a Java-based constraint solver automate the generation of conflict-free schedules? (iv) </w:t>
-      </w:r>
-      <w:r>
-        <w:rPr>
-          <w:rStyle w:val="citation-453"/>
-        </w:rPr>
-        <w:t xml:space="preserve">How does the automated system compare to manual methods in terms of time efficiency and conflict reduction? </w:t>
+        <w:t>1.7 Scope of the Study</w:t>
+      </w:r>
+      <w:bookmarkEnd w:id="18"/>
+      <w:r>
+        <w:t xml:space="preserve"> </w:t>
       </w:r>
     </w:p>
     <w:p>
       <w:pPr>
         <w:pStyle w:val="NormalWeb"/>
       </w:pPr>
-      <w:bookmarkStart w:id="16" w:name="_Toc219461687"/>
-      <w:r>
+      <w:r>
+        <w:t xml:space="preserve">The study is limited to the development of a timetable generator for the Technical University of Mombasa. It covers the scheduling of lectures and allocating rooms based on capacity. It focuses on the internal logic of constraint satisfaction and the backend implementation using Java. </w:t>
+      </w:r>
+      <w:r>
+        <w:rPr>
+          <w:rStyle w:val="citation-451"/>
+        </w:rPr>
+        <w:t>The geographical scope is the TUM main campus</w:t>
+      </w:r>
+      <w:r>
+        <w:t>.</w:t>
+      </w:r>
+    </w:p>
+    <w:p>
+      <w:pPr>
+        <w:pStyle w:val="NormalWeb"/>
         <w:rPr>
           <w:rStyle w:val="Heading2Char"/>
         </w:rPr>
-        <w:lastRenderedPageBreak/>
-        <w:t>1.6 Significance of the Study</w:t>
-      </w:r>
-      <w:bookmarkEnd w:id="16"/>
-      <w:r>
-        <w:t xml:space="preserve"> The study will primarily benefit the University Academic Registrar and departmental </w:t>
-      </w:r>
-      <w:proofErr w:type="spellStart"/>
-      <w:r>
-        <w:t>timetablers</w:t>
-      </w:r>
-      <w:proofErr w:type="spellEnd"/>
-      <w:r>
-        <w:t xml:space="preserve"> by significantly reducing the time spent on drafting schedules. It will also benefit students and lecturers by minimizing schedule clashes. </w:t>
-      </w:r>
-      <w:r>
-        <w:rPr>
-          <w:rStyle w:val="citation-452"/>
-        </w:rPr>
-        <w:t>Furthermore, the source code and logic will contribute to the academic field of applied constraint programming</w:t>
+      </w:pPr>
+      <w:bookmarkStart w:id="19" w:name="_Toc219461689"/>
+      <w:r>
+        <w:rPr>
+          <w:rStyle w:val="Heading2Char"/>
+        </w:rPr>
+        <w:t>1.8 Limitations of the Study</w:t>
+      </w:r>
+      <w:bookmarkEnd w:id="19"/>
+    </w:p>
+    <w:p>
+      <w:pPr>
+        <w:pStyle w:val="NormalWeb"/>
+      </w:pPr>
+      <w:r>
+        <w:t xml:space="preserve"> The study may be limited by the dynamic nature of departmental requirements, where sudden changes in curriculum or staff availability might occur. Additionally, the computational power required to solve extremely large constraint datasets could be a limitation. </w:t>
+      </w:r>
+      <w:r>
+        <w:rPr>
+          <w:rStyle w:val="citation-450"/>
+        </w:rPr>
+        <w:t>These limitations will be mitigated by using efficient heuristics</w:t>
       </w:r>
       <w:r>
         <w:t>.</w:t>
@@ -4447,23 +5250,31 @@
     <w:p>
       <w:pPr>
         <w:pStyle w:val="NormalWeb"/>
-      </w:pPr>
-      <w:bookmarkStart w:id="17" w:name="_Toc219461688"/>
-      <w:r>
         <w:rPr>
           <w:rStyle w:val="Heading2Char"/>
         </w:rPr>
-        <w:t>1.7 Scope of the Study</w:t>
-      </w:r>
-      <w:bookmarkEnd w:id="17"/>
-      <w:r>
-        <w:t xml:space="preserve"> The study is limited to the development of a timetable generator for the Technical University of Mombasa. It covers the scheduling of lectures and allocating rooms based on capacity. It focuses on the internal logic of constraint satisfaction and the backend implementation using Java. </w:t>
-      </w:r>
-      <w:r>
-        <w:rPr>
-          <w:rStyle w:val="citation-451"/>
-        </w:rPr>
-        <w:t>The geographical scope is the TUM main campus</w:t>
+      </w:pPr>
+      <w:bookmarkStart w:id="20" w:name="_Toc219461690"/>
+      <w:r>
+        <w:rPr>
+          <w:rStyle w:val="Heading2Char"/>
+        </w:rPr>
+        <w:t>1.9 Organization of the Study</w:t>
+      </w:r>
+      <w:bookmarkEnd w:id="20"/>
+    </w:p>
+    <w:p>
+      <w:pPr>
+        <w:pStyle w:val="NormalWeb"/>
+      </w:pPr>
+      <w:r>
+        <w:t xml:space="preserve"> Chapter One introduces the study. Chapter Two reviews relevant literature. Chapter Three details the methodology. </w:t>
+      </w:r>
+      <w:r>
+        <w:rPr>
+          <w:rStyle w:val="citation-449"/>
+        </w:rPr>
+        <w:t>Chapter Four (to be completed later) will present findings, and Chapter Five will offer conclusions</w:t>
       </w:r>
       <w:r>
         <w:t>.</w:t>
@@ -4471,56 +5282,6 @@
     </w:p>
     <w:p>
       <w:pPr>
-        <w:pStyle w:val="NormalWeb"/>
-      </w:pPr>
-      <w:bookmarkStart w:id="18" w:name="_Toc219461689"/>
-      <w:r>
-        <w:rPr>
-          <w:rStyle w:val="Heading2Char"/>
-        </w:rPr>
-        <w:t>1.8 Limitations of the Study</w:t>
-      </w:r>
-      <w:bookmarkEnd w:id="18"/>
-      <w:r>
-        <w:t xml:space="preserve"> The study may be limited by the dynamic nature of departmental requirements, where sudden changes in curriculum or staff availability might occur. Additionally, the computational power required to solve extremely large constraint datasets could be a limitation. </w:t>
-      </w:r>
-      <w:r>
-        <w:rPr>
-          <w:rStyle w:val="citation-450"/>
-        </w:rPr>
-        <w:t>These limitations will be mitigated by using efficient heuristics</w:t>
-      </w:r>
-      <w:r>
-        <w:t>.</w:t>
-      </w:r>
-    </w:p>
-    <w:p>
-      <w:pPr>
-        <w:pStyle w:val="NormalWeb"/>
-      </w:pPr>
-      <w:bookmarkStart w:id="19" w:name="_Toc219461690"/>
-      <w:r>
-        <w:rPr>
-          <w:rStyle w:val="Heading2Char"/>
-        </w:rPr>
-        <w:t>1.9 Organization of the Study</w:t>
-      </w:r>
-      <w:bookmarkEnd w:id="19"/>
-      <w:r>
-        <w:t xml:space="preserve"> Chapter One introduces the study. Chapter Two reviews relevant literature. Chapter Three details the methodology. </w:t>
-      </w:r>
-      <w:r>
-        <w:rPr>
-          <w:rStyle w:val="citation-449"/>
-        </w:rPr>
-        <w:t>Chapter Four (to be completed later) will present findings, and Chapter Five will offer conclusions</w:t>
-      </w:r>
-      <w:r>
-        <w:t>.</w:t>
-      </w:r>
-    </w:p>
-    <w:p>
-      <w:pPr>
         <w:rPr>
           <w:rFonts w:ascii="Times New Roman" w:eastAsia="Times New Roman" w:hAnsi="Times New Roman" w:cs="Times New Roman"/>
           <w:sz w:val="24"/>
@@ -4538,12 +5299,12 @@
       <w:pPr>
         <w:pStyle w:val="Heading1"/>
       </w:pPr>
-      <w:bookmarkStart w:id="20" w:name="_Toc219461691"/>
+      <w:bookmarkStart w:id="21" w:name="_Toc219461691"/>
       <w:r>
         <w:lastRenderedPageBreak/>
         <w:t>CHAPTER TWO: LITERATURE REVIEW</w:t>
       </w:r>
-      <w:bookmarkEnd w:id="20"/>
+      <w:bookmarkEnd w:id="21"/>
     </w:p>
     <w:p>
       <w:pPr>
@@ -4553,14 +5314,14 @@
           <w:b w:val="0"/>
         </w:rPr>
       </w:pPr>
-      <w:bookmarkStart w:id="21" w:name="_Toc219461692"/>
+      <w:bookmarkStart w:id="22" w:name="_Toc219461692"/>
       <w:r>
         <w:rPr>
           <w:rFonts w:eastAsia="Times New Roman"/>
         </w:rPr>
         <w:t>2.1 Introduction</w:t>
       </w:r>
-      <w:bookmarkEnd w:id="21"/>
+      <w:bookmarkEnd w:id="22"/>
     </w:p>
     <w:p>
       <w:pPr>
@@ -4603,14 +5364,14 @@
           <w:rFonts w:eastAsia="Times New Roman"/>
         </w:rPr>
       </w:pPr>
-      <w:bookmarkStart w:id="22" w:name="_Toc219461693"/>
+      <w:bookmarkStart w:id="23" w:name="_Toc219461693"/>
       <w:r>
         <w:rPr>
           <w:rFonts w:eastAsia="Times New Roman"/>
         </w:rPr>
         <w:t>2.2 Theoretical Literature</w:t>
       </w:r>
-      <w:bookmarkEnd w:id="22"/>
+      <w:bookmarkEnd w:id="23"/>
       <w:r>
         <w:rPr>
           <w:rFonts w:eastAsia="Times New Roman"/>
@@ -4678,14 +5439,14 @@
           <w:b w:val="0"/>
         </w:rPr>
       </w:pPr>
-      <w:bookmarkStart w:id="23" w:name="_Toc219461694"/>
+      <w:bookmarkStart w:id="24" w:name="_Toc219461694"/>
       <w:r>
         <w:rPr>
           <w:rFonts w:eastAsia="Times New Roman"/>
         </w:rPr>
         <w:t>2.3 Similar Systems</w:t>
       </w:r>
-      <w:bookmarkEnd w:id="23"/>
+      <w:bookmarkEnd w:id="24"/>
     </w:p>
     <w:p>
       <w:pPr>
@@ -4739,12 +5500,8 @@
     </w:p>
     <w:p>
       <w:pPr>
+        <w:keepNext/>
         <w:spacing w:before="100" w:beforeAutospacing="1" w:after="100" w:afterAutospacing="1" w:line="240" w:lineRule="auto"/>
-        <w:rPr>
-          <w:rFonts w:ascii="Times New Roman" w:eastAsia="Times New Roman" w:hAnsi="Times New Roman" w:cs="Times New Roman"/>
-          <w:sz w:val="24"/>
-          <w:szCs w:val="24"/>
-        </w:rPr>
       </w:pPr>
       <w:r>
         <w:rPr>
@@ -4754,7 +5511,7 @@
           <w:szCs w:val="24"/>
         </w:rPr>
         <w:drawing>
-          <wp:inline distT="0" distB="0" distL="0" distR="0">
+          <wp:inline distT="0" distB="0" distL="0" distR="0" wp14:anchorId="24A8914E" wp14:editId="71DB2E41">
             <wp:extent cx="4194609" cy="3095625"/>
             <wp:effectExtent l="0" t="0" r="0" b="0"/>
             <wp:docPr id="1" name="Picture 1"/>
@@ -4798,6 +5555,49 @@
     </w:p>
     <w:p>
       <w:pPr>
+        <w:pStyle w:val="Caption"/>
+        <w:rPr>
+          <w:rFonts w:ascii="Times New Roman" w:eastAsia="Times New Roman" w:hAnsi="Times New Roman" w:cs="Times New Roman"/>
+          <w:sz w:val="24"/>
+          <w:szCs w:val="24"/>
+        </w:rPr>
+      </w:pPr>
+      <w:bookmarkStart w:id="25" w:name="_Toc219713899"/>
+      <w:bookmarkStart w:id="26" w:name="_Toc219713915"/>
+      <w:r>
+        <w:t xml:space="preserve">Figure 1 </w:t>
+      </w:r>
+      <w:proofErr w:type="spellStart"/>
+      <w:r>
+        <w:t>Asc</w:t>
+      </w:r>
+      <w:proofErr w:type="spellEnd"/>
+      <w:r>
+        <w:t xml:space="preserve"> Timetable </w:t>
+      </w:r>
+      <w:r>
+        <w:fldChar w:fldCharType="begin"/>
+      </w:r>
+      <w:r>
+        <w:instrText xml:space="preserve"> SEQ Figure_1_Asc_Timetable \* ARABIC </w:instrText>
+      </w:r>
+      <w:r>
+        <w:fldChar w:fldCharType="separate"/>
+      </w:r>
+      <w:r>
+        <w:rPr>
+          <w:noProof/>
+        </w:rPr>
+        <w:t>1</w:t>
+      </w:r>
+      <w:bookmarkEnd w:id="25"/>
+      <w:bookmarkEnd w:id="26"/>
+      <w:r>
+        <w:fldChar w:fldCharType="end"/>
+      </w:r>
+    </w:p>
+    <w:p>
+      <w:pPr>
         <w:numPr>
           <w:ilvl w:val="0"/>
           <w:numId w:val="1"/>
@@ -4817,6 +5617,7 @@
           <w:sz w:val="24"/>
           <w:szCs w:val="24"/>
         </w:rPr>
+        <w:lastRenderedPageBreak/>
         <w:t>FET (Free Timetabling Software):</w:t>
       </w:r>
       <w:r>
@@ -4830,16 +5631,12 @@
     </w:p>
     <w:p>
       <w:pPr>
+        <w:keepNext/>
         <w:numPr>
           <w:ilvl w:val="0"/>
           <w:numId w:val="1"/>
         </w:numPr>
         <w:spacing w:before="100" w:beforeAutospacing="1" w:after="100" w:afterAutospacing="1" w:line="240" w:lineRule="auto"/>
-        <w:rPr>
-          <w:rFonts w:ascii="Times New Roman" w:eastAsia="Times New Roman" w:hAnsi="Times New Roman" w:cs="Times New Roman"/>
-          <w:sz w:val="24"/>
-          <w:szCs w:val="24"/>
-        </w:rPr>
       </w:pPr>
       <w:proofErr w:type="spellStart"/>
       <w:r>
@@ -4850,7 +5647,6 @@
           <w:sz w:val="24"/>
           <w:szCs w:val="24"/>
         </w:rPr>
-        <w:lastRenderedPageBreak/>
         <w:t>Unitime</w:t>
       </w:r>
       <w:proofErr w:type="spellEnd"/>
@@ -4880,7 +5676,7 @@
           <w:szCs w:val="24"/>
         </w:rPr>
         <w:drawing>
-          <wp:inline distT="0" distB="0" distL="0" distR="0" wp14:anchorId="16738970" wp14:editId="696C47AE">
+          <wp:inline distT="0" distB="0" distL="0" distR="0" wp14:anchorId="02E1C098" wp14:editId="29A647F6">
             <wp:extent cx="5062888" cy="3727389"/>
             <wp:effectExtent l="0" t="0" r="4445" b="6985"/>
             <wp:docPr id="2" name="Picture 2"/>
@@ -4924,16 +5720,53 @@
     </w:p>
     <w:p>
       <w:pPr>
+        <w:pStyle w:val="Caption"/>
+        <w:rPr>
+          <w:rFonts w:ascii="Times New Roman" w:eastAsia="Times New Roman" w:hAnsi="Times New Roman" w:cs="Times New Roman"/>
+          <w:sz w:val="24"/>
+          <w:szCs w:val="24"/>
+        </w:rPr>
+      </w:pPr>
+      <w:bookmarkStart w:id="27" w:name="_Toc219713959"/>
+      <w:r>
+        <w:t xml:space="preserve">Figure2 </w:t>
+      </w:r>
+      <w:proofErr w:type="spellStart"/>
+      <w:r>
+        <w:t>Unitime</w:t>
+      </w:r>
+      <w:proofErr w:type="spellEnd"/>
+      <w:r>
+        <w:t xml:space="preserve"> Timetable </w:t>
+      </w:r>
+      <w:r>
+        <w:fldChar w:fldCharType="begin"/>
+      </w:r>
+      <w:r>
+        <w:instrText xml:space="preserve"> SEQ Figure2_Unitime_Timetable \* ARABIC </w:instrText>
+      </w:r>
+      <w:r>
+        <w:fldChar w:fldCharType="separate"/>
+      </w:r>
+      <w:r>
+        <w:rPr>
+          <w:noProof/>
+        </w:rPr>
+        <w:t>1</w:t>
+      </w:r>
+      <w:bookmarkEnd w:id="27"/>
+      <w:r>
+        <w:fldChar w:fldCharType="end"/>
+      </w:r>
+    </w:p>
+    <w:p>
+      <w:pPr>
+        <w:keepNext/>
         <w:numPr>
           <w:ilvl w:val="0"/>
           <w:numId w:val="1"/>
         </w:numPr>
         <w:spacing w:before="100" w:beforeAutospacing="1" w:after="100" w:afterAutospacing="1" w:line="240" w:lineRule="auto"/>
-        <w:rPr>
-          <w:rFonts w:ascii="Times New Roman" w:eastAsia="Times New Roman" w:hAnsi="Times New Roman" w:cs="Times New Roman"/>
-          <w:sz w:val="24"/>
-          <w:szCs w:val="24"/>
-        </w:rPr>
       </w:pPr>
       <w:r>
         <w:rPr>
@@ -4962,9 +5795,9 @@
           <w:szCs w:val="24"/>
         </w:rPr>
         <w:drawing>
-          <wp:inline distT="0" distB="0" distL="0" distR="0">
-            <wp:extent cx="5943600" cy="4086225"/>
-            <wp:effectExtent l="0" t="0" r="0" b="9525"/>
+          <wp:inline distT="0" distB="0" distL="0" distR="0" wp14:anchorId="13C98E4B" wp14:editId="36649A81">
+            <wp:extent cx="5943600" cy="3752850"/>
+            <wp:effectExtent l="0" t="0" r="0" b="0"/>
             <wp:docPr id="3" name="Picture 3"/>
             <wp:cNvGraphicFramePr>
               <a:graphicFrameLocks xmlns:a="http://schemas.openxmlformats.org/drawingml/2006/main" noChangeAspect="1"/>
@@ -4991,7 +5824,7 @@
                   <pic:spPr>
                     <a:xfrm>
                       <a:off x="0" y="0"/>
-                      <a:ext cx="5943600" cy="4086225"/>
+                      <a:ext cx="5943600" cy="3752850"/>
                     </a:xfrm>
                     <a:prstGeom prst="rect">
                       <a:avLst/>
@@ -5006,6 +5839,47 @@
     </w:p>
     <w:p>
       <w:pPr>
+        <w:pStyle w:val="Caption"/>
+        <w:rPr>
+          <w:rFonts w:ascii="Times New Roman" w:eastAsia="Times New Roman" w:hAnsi="Times New Roman" w:cs="Times New Roman"/>
+          <w:sz w:val="24"/>
+          <w:szCs w:val="24"/>
+        </w:rPr>
+      </w:pPr>
+      <w:bookmarkStart w:id="28" w:name="_Toc219713931"/>
+      <w:r>
+        <w:t xml:space="preserve">Figure 3 </w:t>
+      </w:r>
+      <w:proofErr w:type="spellStart"/>
+      <w:r>
+        <w:t>Googledocs</w:t>
+      </w:r>
+      <w:proofErr w:type="spellEnd"/>
+      <w:r>
+        <w:t xml:space="preserve"> timetable </w:t>
+      </w:r>
+      <w:r>
+        <w:fldChar w:fldCharType="begin"/>
+      </w:r>
+      <w:r>
+        <w:instrText xml:space="preserve"> SEQ Figure_3_Googledocs_timetable \* ARABIC </w:instrText>
+      </w:r>
+      <w:r>
+        <w:fldChar w:fldCharType="separate"/>
+      </w:r>
+      <w:r>
+        <w:rPr>
+          <w:noProof/>
+        </w:rPr>
+        <w:t>1</w:t>
+      </w:r>
+      <w:bookmarkEnd w:id="28"/>
+      <w:r>
+        <w:fldChar w:fldCharType="end"/>
+      </w:r>
+    </w:p>
+    <w:p>
+      <w:pPr>
         <w:numPr>
           <w:ilvl w:val="0"/>
           <w:numId w:val="1"/>
@@ -5054,12 +5928,8 @@
     </w:p>
     <w:p>
       <w:pPr>
+        <w:keepNext/>
         <w:spacing w:before="100" w:beforeAutospacing="1" w:after="100" w:afterAutospacing="1" w:line="240" w:lineRule="auto"/>
-        <w:rPr>
-          <w:rFonts w:ascii="Times New Roman" w:eastAsia="Times New Roman" w:hAnsi="Times New Roman" w:cs="Times New Roman"/>
-          <w:sz w:val="24"/>
-          <w:szCs w:val="24"/>
-        </w:rPr>
       </w:pPr>
       <w:r>
         <w:rPr>
@@ -5069,7 +5939,7 @@
           <w:szCs w:val="24"/>
         </w:rPr>
         <w:drawing>
-          <wp:inline distT="0" distB="0" distL="0" distR="0">
+          <wp:inline distT="0" distB="0" distL="0" distR="0" wp14:anchorId="5636D8EF" wp14:editId="112D28CF">
             <wp:extent cx="2438400" cy="1876425"/>
             <wp:effectExtent l="0" t="0" r="0" b="9525"/>
             <wp:docPr id="5" name="Picture 5"/>
@@ -5113,20 +5983,53 @@
     </w:p>
     <w:p>
       <w:pPr>
+        <w:pStyle w:val="Caption"/>
+        <w:rPr>
+          <w:rFonts w:ascii="Times New Roman" w:eastAsia="Times New Roman" w:hAnsi="Times New Roman" w:cs="Times New Roman"/>
+          <w:sz w:val="24"/>
+          <w:szCs w:val="24"/>
+        </w:rPr>
+      </w:pPr>
+      <w:bookmarkStart w:id="29" w:name="_Toc219713939"/>
+      <w:r>
+        <w:t xml:space="preserve">Figure 4 Microsoft excel timetable </w:t>
+      </w:r>
+      <w:r>
+        <w:fldChar w:fldCharType="begin"/>
+      </w:r>
+      <w:r>
+        <w:instrText xml:space="preserve"> SEQ Figure_4_Microsoft_excel_timetable \* ARABIC </w:instrText>
+      </w:r>
+      <w:r>
+        <w:fldChar w:fldCharType="separate"/>
+      </w:r>
+      <w:r>
+        <w:rPr>
+          <w:noProof/>
+        </w:rPr>
+        <w:t>1</w:t>
+      </w:r>
+      <w:bookmarkEnd w:id="29"/>
+      <w:r>
+        <w:fldChar w:fldCharType="end"/>
+      </w:r>
+    </w:p>
+    <w:p>
+      <w:pPr>
         <w:pStyle w:val="Heading2"/>
         <w:rPr>
           <w:rFonts w:eastAsia="Times New Roman"/>
           <w:b w:val="0"/>
         </w:rPr>
       </w:pPr>
-      <w:bookmarkStart w:id="24" w:name="_Toc219461695"/>
+      <w:bookmarkStart w:id="30" w:name="_Toc219461695"/>
       <w:r>
         <w:rPr>
           <w:rFonts w:eastAsia="Times New Roman"/>
         </w:rPr>
         <w:t>2.4 Critical Review and Research Gap Identification</w:t>
       </w:r>
-      <w:bookmarkEnd w:id="24"/>
+      <w:bookmarkEnd w:id="30"/>
     </w:p>
     <w:p>
       <w:pPr>
@@ -5161,15 +6064,7 @@
           <w:sz w:val="24"/>
           <w:szCs w:val="24"/>
         </w:rPr>
-        <w:t xml:space="preserve"> exist, they are often "one-size-fits-all" solutions that can be difficult to customize for specific local university policies (e.g., specific block-release schedules). Most commercial tools are closed-source. </w:t>
-      </w:r>
-      <w:r>
-        <w:rPr>
-          <w:rFonts w:ascii="Times New Roman" w:eastAsia="Times New Roman" w:hAnsi="Times New Roman" w:cs="Times New Roman"/>
-          <w:sz w:val="24"/>
-          <w:szCs w:val="24"/>
-        </w:rPr>
-        <w:t xml:space="preserve">This project fills the gap by developing </w:t>
+        <w:t xml:space="preserve"> exist, they are often "one-size-fits-all" solutions that can be difficult to customize for specific local university policies (e.g., specific block-release </w:t>
       </w:r>
       <w:r>
         <w:rPr>
@@ -5178,7 +6073,15 @@
           <w:szCs w:val="24"/>
         </w:rPr>
         <w:lastRenderedPageBreak/>
-        <w:t>a modular, Java-based system specifically designed to handle the nuances of the local university context using modern Constraint Programming libraries</w:t>
+        <w:t xml:space="preserve">schedules). Most commercial tools are closed-source. </w:t>
+      </w:r>
+      <w:r>
+        <w:rPr>
+          <w:rFonts w:ascii="Times New Roman" w:eastAsia="Times New Roman" w:hAnsi="Times New Roman" w:cs="Times New Roman"/>
+          <w:sz w:val="24"/>
+          <w:szCs w:val="24"/>
+        </w:rPr>
+        <w:t>This project fills the gap by developing a modular, Java-based system specifically designed to handle the nuances of the local university context using modern Constraint Programming libraries</w:t>
       </w:r>
       <w:r>
         <w:rPr>
@@ -5197,14 +6100,14 @@
           <w:b w:val="0"/>
         </w:rPr>
       </w:pPr>
-      <w:bookmarkStart w:id="25" w:name="_Toc219461696"/>
+      <w:bookmarkStart w:id="31" w:name="_Toc219461696"/>
       <w:r>
         <w:rPr>
           <w:rFonts w:eastAsia="Times New Roman"/>
         </w:rPr>
         <w:t>2.5 Chapter Summary</w:t>
       </w:r>
-      <w:bookmarkEnd w:id="25"/>
+      <w:bookmarkEnd w:id="31"/>
     </w:p>
     <w:p>
       <w:pPr>
@@ -5242,13 +6145,40 @@
     </w:p>
     <w:p>
       <w:pPr>
+        <w:rPr>
+          <w:rFonts w:ascii="Times New Roman" w:eastAsia="Times New Roman" w:hAnsi="Times New Roman" w:cs="Times New Roman"/>
+          <w:sz w:val="24"/>
+          <w:szCs w:val="24"/>
+        </w:rPr>
+      </w:pPr>
+      <w:r>
+        <w:rPr>
+          <w:rFonts w:ascii="Times New Roman" w:eastAsia="Times New Roman" w:hAnsi="Times New Roman" w:cs="Times New Roman"/>
+          <w:sz w:val="24"/>
+          <w:szCs w:val="24"/>
+        </w:rPr>
+        <w:br w:type="page"/>
+      </w:r>
+    </w:p>
+    <w:p>
+      <w:pPr>
+        <w:spacing w:before="100" w:beforeAutospacing="1" w:after="100" w:afterAutospacing="1" w:line="240" w:lineRule="auto"/>
+        <w:rPr>
+          <w:rFonts w:ascii="Times New Roman" w:eastAsia="Times New Roman" w:hAnsi="Times New Roman" w:cs="Times New Roman"/>
+          <w:sz w:val="24"/>
+          <w:szCs w:val="24"/>
+        </w:rPr>
+      </w:pPr>
+    </w:p>
+    <w:p>
+      <w:pPr>
         <w:pStyle w:val="Heading1"/>
       </w:pPr>
-      <w:bookmarkStart w:id="26" w:name="_Toc219461697"/>
+      <w:bookmarkStart w:id="32" w:name="_Toc219461697"/>
       <w:r>
         <w:t>CHAPTER THREE: METHODOLOGY</w:t>
       </w:r>
-      <w:bookmarkEnd w:id="26"/>
+      <w:bookmarkEnd w:id="32"/>
     </w:p>
     <w:p>
       <w:pPr>
@@ -5257,14 +6187,14 @@
           <w:rFonts w:eastAsia="Times New Roman"/>
         </w:rPr>
       </w:pPr>
-      <w:bookmarkStart w:id="27" w:name="_Toc219461698"/>
+      <w:bookmarkStart w:id="33" w:name="_Toc219461698"/>
       <w:r>
         <w:rPr>
           <w:rFonts w:eastAsia="Times New Roman"/>
         </w:rPr>
         <w:t>3.1 Introduction</w:t>
       </w:r>
-      <w:bookmarkEnd w:id="27"/>
+      <w:bookmarkEnd w:id="33"/>
     </w:p>
     <w:p>
       <w:pPr>
@@ -5317,14 +6247,14 @@
           <w:rFonts w:eastAsia="Times New Roman"/>
         </w:rPr>
       </w:pPr>
-      <w:bookmarkStart w:id="28" w:name="_Toc219461699"/>
+      <w:bookmarkStart w:id="34" w:name="_Toc219461699"/>
       <w:r>
         <w:rPr>
           <w:rFonts w:eastAsia="Times New Roman"/>
         </w:rPr>
         <w:t>3.2 Research Design</w:t>
       </w:r>
-      <w:bookmarkEnd w:id="28"/>
+      <w:bookmarkEnd w:id="34"/>
       <w:r>
         <w:rPr>
           <w:rFonts w:eastAsia="Times New Roman"/>
@@ -5420,11 +6350,11 @@
       <w:pPr>
         <w:pStyle w:val="Heading3"/>
       </w:pPr>
-      <w:bookmarkStart w:id="29" w:name="_Toc219461700"/>
+      <w:bookmarkStart w:id="35" w:name="_Toc219461700"/>
       <w:r>
         <w:t>3.2.1 Target Population</w:t>
       </w:r>
-      <w:bookmarkEnd w:id="29"/>
+      <w:bookmarkEnd w:id="35"/>
     </w:p>
     <w:p>
       <w:pPr>
@@ -5464,11 +6394,11 @@
       <w:pPr>
         <w:pStyle w:val="Heading3"/>
       </w:pPr>
-      <w:bookmarkStart w:id="30" w:name="_Toc219461701"/>
+      <w:bookmarkStart w:id="36" w:name="_Toc219461701"/>
       <w:r>
         <w:t>3.2.2 Sample Size</w:t>
       </w:r>
-      <w:bookmarkEnd w:id="30"/>
+      <w:bookmarkEnd w:id="36"/>
       <w:r>
         <w:t xml:space="preserve"> </w:t>
       </w:r>
@@ -5503,11 +6433,11 @@
       <w:pPr>
         <w:pStyle w:val="Heading3"/>
       </w:pPr>
-      <w:bookmarkStart w:id="31" w:name="_Toc219461702"/>
+      <w:bookmarkStart w:id="37" w:name="_Toc219461702"/>
       <w:r>
         <w:t>3.2.3 Data Collection Procedure &amp; Instruments</w:t>
       </w:r>
-      <w:bookmarkEnd w:id="31"/>
+      <w:bookmarkEnd w:id="37"/>
       <w:r>
         <w:t xml:space="preserve"> </w:t>
       </w:r>
@@ -5620,15 +6550,14 @@
           <w:b w:val="0"/>
         </w:rPr>
       </w:pPr>
-      <w:bookmarkStart w:id="32" w:name="_Toc219461703"/>
+      <w:bookmarkStart w:id="38" w:name="_Toc219461703"/>
       <w:r>
         <w:rPr>
           <w:rFonts w:eastAsia="Times New Roman"/>
         </w:rPr>
-        <w:lastRenderedPageBreak/>
         <w:t>3.3 System Development Methodology</w:t>
       </w:r>
-      <w:bookmarkEnd w:id="32"/>
+      <w:bookmarkEnd w:id="38"/>
     </w:p>
     <w:p>
       <w:pPr>
@@ -5683,14 +6612,15 @@
         </w:rPr>
         <w:t xml:space="preserve"> </w:t>
       </w:r>
-      <w:bookmarkStart w:id="33" w:name="_Toc219461704"/>
+      <w:bookmarkStart w:id="39" w:name="_Toc219461704"/>
       <w:r>
         <w:rPr>
           <w:rStyle w:val="Heading3Char"/>
+          <w:rFonts w:eastAsiaTheme="minorHAnsi"/>
         </w:rPr>
         <w:t>3.3.1 Methodology Justification:</w:t>
       </w:r>
-      <w:bookmarkEnd w:id="33"/>
+      <w:bookmarkEnd w:id="39"/>
       <w:r>
         <w:rPr>
           <w:rFonts w:ascii="Times New Roman" w:eastAsia="Times New Roman" w:hAnsi="Times New Roman" w:cs="Times New Roman"/>
@@ -5733,14 +6663,15 @@
           <w:rFonts w:eastAsia="Times New Roman"/>
         </w:rPr>
       </w:pPr>
-      <w:bookmarkStart w:id="34" w:name="_Toc219461705"/>
+      <w:bookmarkStart w:id="40" w:name="_Toc219461705"/>
       <w:r>
         <w:rPr>
           <w:rFonts w:eastAsia="Times New Roman"/>
         </w:rPr>
+        <w:lastRenderedPageBreak/>
         <w:t>3.4 System Requirement Analysis</w:t>
       </w:r>
-      <w:bookmarkEnd w:id="34"/>
+      <w:bookmarkEnd w:id="40"/>
       <w:r>
         <w:rPr>
           <w:rFonts w:eastAsia="Times New Roman"/>
@@ -5752,11 +6683,11 @@
       <w:pPr>
         <w:pStyle w:val="Heading3"/>
       </w:pPr>
-      <w:bookmarkStart w:id="35" w:name="_Toc219461706"/>
+      <w:bookmarkStart w:id="41" w:name="_Toc219461706"/>
       <w:r>
         <w:t>3.4.1 Functional Requirements</w:t>
       </w:r>
-      <w:bookmarkEnd w:id="35"/>
+      <w:bookmarkEnd w:id="41"/>
     </w:p>
     <w:p>
       <w:pPr>
@@ -5836,11 +6767,11 @@
       <w:pPr>
         <w:pStyle w:val="Heading3"/>
       </w:pPr>
-      <w:bookmarkStart w:id="36" w:name="_Toc219461707"/>
+      <w:bookmarkStart w:id="42" w:name="_Toc219461707"/>
       <w:r>
         <w:t>3.4.2 Non-Functional Requirements</w:t>
       </w:r>
-      <w:bookmarkEnd w:id="36"/>
+      <w:bookmarkEnd w:id="42"/>
     </w:p>
     <w:p>
       <w:pPr>
@@ -5918,77 +6849,411 @@
       <w:pPr>
         <w:pStyle w:val="Heading3"/>
       </w:pPr>
-      <w:bookmarkStart w:id="37" w:name="_Toc219461708"/>
+      <w:bookmarkStart w:id="43" w:name="_Toc219461708"/>
       <w:r>
         <w:t>3.4.3 Unified Modeling Language (UML)</w:t>
       </w:r>
-      <w:bookmarkEnd w:id="37"/>
+      <w:bookmarkEnd w:id="43"/>
       <w:r>
         <w:t xml:space="preserve"> </w:t>
       </w:r>
     </w:p>
     <w:p>
       <w:pPr>
-        <w:spacing w:before="100" w:beforeAutospacing="1" w:after="100" w:afterAutospacing="1" w:line="240" w:lineRule="auto"/>
-        <w:rPr>
-          <w:rFonts w:ascii="Times New Roman" w:eastAsia="Times New Roman" w:hAnsi="Times New Roman" w:cs="Times New Roman"/>
-          <w:sz w:val="24"/>
-          <w:szCs w:val="24"/>
-        </w:rPr>
-      </w:pPr>
-      <w:bookmarkStart w:id="38" w:name="_Toc219461709"/>
+        <w:pStyle w:val="Heading3"/>
+        <w:rPr>
+          <w:b w:val="0"/>
+          <w:sz w:val="24"/>
+          <w:szCs w:val="24"/>
+        </w:rPr>
+      </w:pPr>
+      <w:r>
+        <w:rPr>
+          <w:b w:val="0"/>
+          <w:sz w:val="24"/>
+          <w:szCs w:val="24"/>
+        </w:rPr>
+        <w:t>The system uses the Unified Modeling Language (UML) to visualize the design of the application.</w:t>
+      </w:r>
+    </w:p>
+    <w:p>
+      <w:pPr>
+        <w:pStyle w:val="NormalWeb"/>
+      </w:pPr>
+      <w:bookmarkStart w:id="44" w:name="_Toc219461709"/>
       <w:r>
         <w:rPr>
           <w:rStyle w:val="Heading3Char"/>
         </w:rPr>
         <w:t>3.4.2.1 Use Case Modeling:</w:t>
       </w:r>
-      <w:bookmarkEnd w:id="38"/>
-      <w:r>
-        <w:rPr>
-          <w:rFonts w:ascii="Times New Roman" w:eastAsia="Times New Roman" w:hAnsi="Times New Roman" w:cs="Times New Roman"/>
-          <w:sz w:val="24"/>
-          <w:szCs w:val="24"/>
-        </w:rPr>
-        <w:t xml:space="preserve"> A Use Case diagram will be designed to visualize actors (Admin, User) and their interactions (Manage Data, Generate Timetable)</w:t>
-      </w:r>
-      <w:r>
-        <w:rPr>
-          <w:rFonts w:ascii="Times New Roman" w:eastAsia="Times New Roman" w:hAnsi="Times New Roman" w:cs="Times New Roman"/>
-          <w:sz w:val="24"/>
-          <w:szCs w:val="24"/>
-        </w:rPr>
-        <w:t>.</w:t>
-      </w:r>
-    </w:p>
-    <w:p>
-      <w:pPr>
-        <w:spacing w:before="100" w:beforeAutospacing="1" w:after="100" w:afterAutospacing="1" w:line="240" w:lineRule="auto"/>
-        <w:rPr>
-          <w:rFonts w:ascii="Times New Roman" w:eastAsia="Times New Roman" w:hAnsi="Times New Roman" w:cs="Times New Roman"/>
-          <w:sz w:val="24"/>
-          <w:szCs w:val="24"/>
-        </w:rPr>
-      </w:pPr>
-      <w:r>
-        <w:rPr>
-          <w:rStyle w:val="Heading3Char"/>
-        </w:rPr>
+      <w:bookmarkEnd w:id="44"/>
+      <w:r>
         <w:t xml:space="preserve"> </w:t>
       </w:r>
-      <w:bookmarkStart w:id="39" w:name="_Toc219461710"/>
-      <w:r>
-        <w:rPr>
-          <w:rStyle w:val="Heading3Char"/>
-        </w:rPr>
-        <w:t>3.4.2.2 Activity Diagram</w:t>
-      </w:r>
-      <w:bookmarkEnd w:id="39"/>
-      <w:r>
-        <w:rPr>
-          <w:rFonts w:ascii="Times New Roman" w:eastAsia="Times New Roman" w:hAnsi="Times New Roman" w:cs="Times New Roman"/>
+      <w:r>
+        <w:t>The Use Case diagram captures the dynamic behavior of the system by identifying the actors and their interactions with the system functionality.</w:t>
+      </w:r>
+    </w:p>
+    <w:p>
+      <w:pPr>
+        <w:pStyle w:val="NormalWeb"/>
+      </w:pPr>
+      <w:r>
+        <w:rPr>
           <w:b/>
           <w:bCs/>
+        </w:rPr>
+        <w:t>a) Actors</w:t>
+      </w:r>
+    </w:p>
+    <w:p>
+      <w:pPr>
+        <w:pStyle w:val="NormalWeb"/>
+        <w:numPr>
+          <w:ilvl w:val="0"/>
+          <w:numId w:val="7"/>
+        </w:numPr>
+      </w:pPr>
+      <w:r>
+        <w:rPr>
+          <w:b/>
+          <w:bCs/>
+        </w:rPr>
+        <w:t>Timetabling Officer (Admin):</w:t>
+      </w:r>
+      <w:r>
+        <w:t xml:space="preserve"> The primary user responsible for inputting data (rooms, units, lecturers), defining constraints, and triggering the timetable generation.</w:t>
+      </w:r>
+    </w:p>
+    <w:p>
+      <w:pPr>
+        <w:pStyle w:val="NormalWeb"/>
+        <w:numPr>
+          <w:ilvl w:val="0"/>
+          <w:numId w:val="7"/>
+        </w:numPr>
+      </w:pPr>
+      <w:r>
+        <w:rPr>
+          <w:b/>
+          <w:bCs/>
+        </w:rPr>
+        <w:t>Constraint Solver (System Actor):</w:t>
+      </w:r>
+      <w:r>
+        <w:t xml:space="preserve"> The background process (</w:t>
+      </w:r>
+      <w:proofErr w:type="spellStart"/>
+      <w:r>
+        <w:t>Timefold</w:t>
+      </w:r>
+      <w:proofErr w:type="spellEnd"/>
+      <w:r>
+        <w:t>/</w:t>
+      </w:r>
+      <w:proofErr w:type="spellStart"/>
+      <w:r>
+        <w:t>OptaPlanner</w:t>
+      </w:r>
+      <w:proofErr w:type="spellEnd"/>
+      <w:r>
+        <w:t>) that executes the algorithm to assign timeslots and rooms.</w:t>
+      </w:r>
+    </w:p>
+    <w:p>
+      <w:pPr>
+        <w:pStyle w:val="NormalWeb"/>
+        <w:numPr>
+          <w:ilvl w:val="0"/>
+          <w:numId w:val="7"/>
+        </w:numPr>
+      </w:pPr>
+      <w:r>
+        <w:rPr>
+          <w:b/>
+          <w:bCs/>
+        </w:rPr>
+        <w:t>Lecturer:</w:t>
+      </w:r>
+      <w:r>
+        <w:t xml:space="preserve"> A user who views their specific schedule and submits preferences (soft constraints).</w:t>
+      </w:r>
+    </w:p>
+    <w:p>
+      <w:pPr>
+        <w:pStyle w:val="NormalWeb"/>
+        <w:numPr>
+          <w:ilvl w:val="0"/>
+          <w:numId w:val="7"/>
+        </w:numPr>
+      </w:pPr>
+      <w:r>
+        <w:rPr>
+          <w:b/>
+          <w:bCs/>
+        </w:rPr>
+        <w:t>Student:</w:t>
+      </w:r>
+      <w:r>
+        <w:t xml:space="preserve"> A passive user who views the published timetable.</w:t>
+      </w:r>
+    </w:p>
+    <w:p>
+      <w:pPr>
+        <w:pStyle w:val="NormalWeb"/>
+      </w:pPr>
+      <w:r>
+        <w:rPr>
+          <w:b/>
+          <w:bCs/>
+        </w:rPr>
+        <w:t>b) Use Cases</w:t>
+      </w:r>
+    </w:p>
+    <w:p>
+      <w:pPr>
+        <w:pStyle w:val="NormalWeb"/>
+        <w:numPr>
+          <w:ilvl w:val="0"/>
+          <w:numId w:val="8"/>
+        </w:numPr>
+      </w:pPr>
+      <w:r>
+        <w:rPr>
+          <w:b/>
+          <w:bCs/>
+        </w:rPr>
+        <w:t>Manage Resources:</w:t>
+      </w:r>
+      <w:r>
+        <w:t xml:space="preserve"> The Admin adds, edits, or deletes Rooms, Units, and Lecturers.</w:t>
+      </w:r>
+    </w:p>
+    <w:p>
+      <w:pPr>
+        <w:pStyle w:val="NormalWeb"/>
+        <w:numPr>
+          <w:ilvl w:val="0"/>
+          <w:numId w:val="8"/>
+        </w:numPr>
+      </w:pPr>
+      <w:r>
+        <w:rPr>
+          <w:b/>
+          <w:bCs/>
+        </w:rPr>
+        <w:t>Define Constraints:</w:t>
+      </w:r>
+      <w:r>
+        <w:t xml:space="preserve"> The Admin sets rules (e.g., "Math Department cannot have classes on Friday").</w:t>
+      </w:r>
+    </w:p>
+    <w:p>
+      <w:pPr>
+        <w:pStyle w:val="NormalWeb"/>
+        <w:numPr>
+          <w:ilvl w:val="0"/>
+          <w:numId w:val="8"/>
+        </w:numPr>
+      </w:pPr>
+      <w:r>
+        <w:rPr>
+          <w:b/>
+          <w:bCs/>
+        </w:rPr>
+        <w:t>Generate Timetable:</w:t>
+      </w:r>
+      <w:r>
+        <w:t xml:space="preserve"> The Admin triggers the Constraint Solver to process the data.</w:t>
+      </w:r>
+    </w:p>
+    <w:p>
+      <w:pPr>
+        <w:pStyle w:val="NormalWeb"/>
+        <w:numPr>
+          <w:ilvl w:val="0"/>
+          <w:numId w:val="8"/>
+        </w:numPr>
+      </w:pPr>
+      <w:r>
+        <w:rPr>
+          <w:b/>
+          <w:bCs/>
+        </w:rPr>
+        <w:t>Detect Conflicts:</w:t>
+      </w:r>
+      <w:r>
+        <w:t xml:space="preserve"> The System identifies and reports hard constraint violations (e.g., double booking).</w:t>
+      </w:r>
+    </w:p>
+    <w:p>
+      <w:pPr>
+        <w:pStyle w:val="NormalWeb"/>
+        <w:numPr>
+          <w:ilvl w:val="0"/>
+          <w:numId w:val="8"/>
+        </w:numPr>
+      </w:pPr>
+      <w:r>
+        <w:rPr>
+          <w:b/>
+          <w:bCs/>
+        </w:rPr>
+        <w:t>Export Schedule:</w:t>
+      </w:r>
+      <w:r>
+        <w:t xml:space="preserve"> The Admin downloads the final timetable in PDF or Excel format.</w:t>
+      </w:r>
+    </w:p>
+    <w:p>
+      <w:pPr>
+        <w:keepNext/>
+        <w:spacing w:before="100" w:beforeAutospacing="1" w:after="100" w:afterAutospacing="1" w:line="240" w:lineRule="auto"/>
+        <w:ind w:left="720"/>
+      </w:pPr>
+      <w:r>
+        <w:rPr>
+          <w:rFonts w:ascii="Times New Roman" w:eastAsia="Times New Roman" w:hAnsi="Times New Roman" w:cs="Times New Roman"/>
+          <w:noProof/>
+          <w:sz w:val="24"/>
+          <w:szCs w:val="24"/>
+        </w:rPr>
+        <w:lastRenderedPageBreak/>
+        <w:drawing>
+          <wp:inline distT="0" distB="0" distL="0" distR="0" wp14:anchorId="65CFFDD1" wp14:editId="7749308F">
+            <wp:extent cx="4895850" cy="3229610"/>
+            <wp:effectExtent l="0" t="0" r="0" b="8890"/>
+            <wp:docPr id="4" name="Picture 4"/>
+            <wp:cNvGraphicFramePr>
+              <a:graphicFrameLocks xmlns:a="http://schemas.openxmlformats.org/drawingml/2006/main" noChangeAspect="1"/>
+            </wp:cNvGraphicFramePr>
+            <a:graphic xmlns:a="http://schemas.openxmlformats.org/drawingml/2006/main">
+              <a:graphicData uri="http://schemas.openxmlformats.org/drawingml/2006/picture">
+                <pic:pic xmlns:pic="http://schemas.openxmlformats.org/drawingml/2006/picture">
+                  <pic:nvPicPr>
+                    <pic:cNvPr id="4" name="usecasediagram.png"/>
+                    <pic:cNvPicPr/>
+                  </pic:nvPicPr>
+                  <pic:blipFill>
+                    <a:blip r:embed="rId13">
+                      <a:extLst>
+                        <a:ext uri="{28A0092B-C50C-407E-A947-70E740481C1C}">
+                          <a14:useLocalDpi xmlns:a14="http://schemas.microsoft.com/office/drawing/2010/main" val="0"/>
+                        </a:ext>
+                      </a:extLst>
+                    </a:blip>
+                    <a:stretch>
+                      <a:fillRect/>
+                    </a:stretch>
+                  </pic:blipFill>
+                  <pic:spPr>
+                    <a:xfrm>
+                      <a:off x="0" y="0"/>
+                      <a:ext cx="4895850" cy="3229610"/>
+                    </a:xfrm>
+                    <a:prstGeom prst="rect">
+                      <a:avLst/>
+                    </a:prstGeom>
+                  </pic:spPr>
+                </pic:pic>
+              </a:graphicData>
+            </a:graphic>
+          </wp:inline>
+        </w:drawing>
+      </w:r>
+    </w:p>
+    <w:p>
+      <w:pPr>
+        <w:pStyle w:val="Caption"/>
+      </w:pPr>
+      <w:bookmarkStart w:id="45" w:name="_Toc219713971"/>
+      <w:r>
+        <w:t xml:space="preserve">Figure 5 use case diagram </w:t>
+      </w:r>
+      <w:r>
+        <w:fldChar w:fldCharType="begin"/>
+      </w:r>
+      <w:r>
+        <w:instrText xml:space="preserve"> SEQ Figure_5_use_case_diagram \* ARABIC </w:instrText>
+      </w:r>
+      <w:r>
+        <w:fldChar w:fldCharType="separate"/>
+      </w:r>
+      <w:r>
+        <w:rPr>
+          <w:noProof/>
+        </w:rPr>
+        <w:t>1</w:t>
+      </w:r>
+      <w:bookmarkEnd w:id="45"/>
+      <w:r>
+        <w:fldChar w:fldCharType="end"/>
+      </w:r>
+    </w:p>
+    <w:p>
+      <w:pPr>
+        <w:pStyle w:val="Caption"/>
+        <w:rPr>
+          <w:rFonts w:ascii="Times New Roman" w:eastAsia="Times New Roman" w:hAnsi="Times New Roman" w:cs="Times New Roman"/>
+          <w:sz w:val="24"/>
+          <w:szCs w:val="24"/>
+        </w:rPr>
+      </w:pPr>
+      <w:bookmarkStart w:id="46" w:name="_Toc219713601"/>
+      <w:r>
+        <w:t xml:space="preserve">Figure </w:t>
+      </w:r>
+      <w:r>
+        <w:fldChar w:fldCharType="begin"/>
+      </w:r>
+      <w:r>
+        <w:instrText xml:space="preserve"> SEQ Figure \* ARABIC </w:instrText>
+      </w:r>
+      <w:r>
+        <w:fldChar w:fldCharType="separate"/>
+      </w:r>
+      <w:r>
+        <w:rPr>
+          <w:noProof/>
+        </w:rPr>
+        <w:t>1</w:t>
+      </w:r>
+      <w:bookmarkEnd w:id="46"/>
+      <w:r>
+        <w:fldChar w:fldCharType="end"/>
+      </w:r>
+    </w:p>
+    <w:p>
+      <w:pPr>
+        <w:spacing w:before="100" w:beforeAutospacing="1" w:after="100" w:afterAutospacing="1" w:line="240" w:lineRule="auto"/>
+        <w:rPr>
+          <w:rFonts w:ascii="Times New Roman" w:eastAsia="Times New Roman" w:hAnsi="Times New Roman" w:cs="Times New Roman"/>
+          <w:sz w:val="24"/>
+          <w:szCs w:val="24"/>
+        </w:rPr>
+      </w:pPr>
+      <w:r>
+        <w:rPr>
+          <w:rStyle w:val="Heading3Char"/>
+          <w:rFonts w:eastAsiaTheme="minorHAnsi"/>
+        </w:rPr>
+        <w:t xml:space="preserve"> </w:t>
+      </w:r>
+      <w:bookmarkStart w:id="47" w:name="_Toc219461710"/>
+      <w:r>
+        <w:rPr>
+          <w:rStyle w:val="Heading3Char"/>
+          <w:rFonts w:eastAsiaTheme="minorHAnsi"/>
+        </w:rPr>
+        <w:t>3.4.2.2 Activity Diagram</w:t>
+      </w:r>
+      <w:bookmarkEnd w:id="47"/>
+      <w:r>
+        <w:rPr>
+          <w:rFonts w:ascii="Times New Roman" w:eastAsia="Times New Roman" w:hAnsi="Times New Roman" w:cs="Times New Roman"/>
+          <w:b/>
+          <w:bCs/>
           <w:sz w:val="24"/>
           <w:szCs w:val="24"/>
         </w:rPr>
@@ -6012,21 +7277,224 @@
           <w:szCs w:val="24"/>
         </w:rPr>
       </w:pPr>
-      <w:bookmarkStart w:id="40" w:name="_Toc219461711"/>
+      <w:bookmarkStart w:id="48" w:name="_Toc219461711"/>
       <w:r>
         <w:rPr>
           <w:rStyle w:val="Heading3Char"/>
+          <w:rFonts w:eastAsiaTheme="minorHAnsi"/>
         </w:rPr>
         <w:t>. 3.4.2.3 Class Diagram:</w:t>
       </w:r>
-      <w:bookmarkEnd w:id="40"/>
-      <w:r>
-        <w:rPr>
-          <w:rFonts w:ascii="Times New Roman" w:eastAsia="Times New Roman" w:hAnsi="Times New Roman" w:cs="Times New Roman"/>
-          <w:sz w:val="24"/>
-          <w:szCs w:val="24"/>
-        </w:rPr>
-        <w:t xml:space="preserve"> This will define the object structure, including classes for Lesson, Room, and Timeslot</w:t>
+      <w:bookmarkEnd w:id="48"/>
+      <w:r>
+        <w:rPr>
+          <w:rFonts w:ascii="Times New Roman" w:eastAsia="Times New Roman" w:hAnsi="Times New Roman" w:cs="Times New Roman"/>
+          <w:sz w:val="24"/>
+          <w:szCs w:val="24"/>
+        </w:rPr>
+        <w:t xml:space="preserve"> </w:t>
+      </w:r>
+    </w:p>
+    <w:p>
+      <w:pPr>
+        <w:spacing w:before="100" w:beforeAutospacing="1" w:after="100" w:afterAutospacing="1" w:line="240" w:lineRule="auto"/>
+      </w:pPr>
+      <w:r>
+        <w:t>The Class Diagram represents the static structure of the system, showing the attributes and operations of each class.</w:t>
+      </w:r>
+    </w:p>
+    <w:p>
+      <w:pPr>
+        <w:keepNext/>
+        <w:spacing w:before="100" w:beforeAutospacing="1" w:after="100" w:afterAutospacing="1" w:line="240" w:lineRule="auto"/>
+      </w:pPr>
+      <w:r>
+        <w:rPr>
+          <w:noProof/>
+        </w:rPr>
+        <w:lastRenderedPageBreak/>
+        <w:drawing>
+          <wp:inline distT="0" distB="0" distL="0" distR="0" wp14:anchorId="18A3D38D" wp14:editId="5FF78F2E">
+            <wp:extent cx="5314950" cy="3457080"/>
+            <wp:effectExtent l="0" t="0" r="0" b="0"/>
+            <wp:docPr id="6" name="Picture 6"/>
+            <wp:cNvGraphicFramePr>
+              <a:graphicFrameLocks xmlns:a="http://schemas.openxmlformats.org/drawingml/2006/main" noChangeAspect="1"/>
+            </wp:cNvGraphicFramePr>
+            <a:graphic xmlns:a="http://schemas.openxmlformats.org/drawingml/2006/main">
+              <a:graphicData uri="http://schemas.openxmlformats.org/drawingml/2006/picture">
+                <pic:pic xmlns:pic="http://schemas.openxmlformats.org/drawingml/2006/picture">
+                  <pic:nvPicPr>
+                    <pic:cNvPr id="6" name="classdiagram.drawio.png"/>
+                    <pic:cNvPicPr/>
+                  </pic:nvPicPr>
+                  <pic:blipFill>
+                    <a:blip r:embed="rId14">
+                      <a:extLst>
+                        <a:ext uri="{28A0092B-C50C-407E-A947-70E740481C1C}">
+                          <a14:useLocalDpi xmlns:a14="http://schemas.microsoft.com/office/drawing/2010/main" val="0"/>
+                        </a:ext>
+                      </a:extLst>
+                    </a:blip>
+                    <a:stretch>
+                      <a:fillRect/>
+                    </a:stretch>
+                  </pic:blipFill>
+                  <pic:spPr>
+                    <a:xfrm>
+                      <a:off x="0" y="0"/>
+                      <a:ext cx="5317009" cy="3458419"/>
+                    </a:xfrm>
+                    <a:prstGeom prst="rect">
+                      <a:avLst/>
+                    </a:prstGeom>
+                  </pic:spPr>
+                </pic:pic>
+              </a:graphicData>
+            </a:graphic>
+          </wp:inline>
+        </w:drawing>
+      </w:r>
+    </w:p>
+    <w:p>
+      <w:pPr>
+        <w:pStyle w:val="Caption"/>
+      </w:pPr>
+      <w:bookmarkStart w:id="49" w:name="_Toc219713946"/>
+      <w:r>
+        <w:t xml:space="preserve">Figure 6 Class diagram </w:t>
+      </w:r>
+      <w:r>
+        <w:fldChar w:fldCharType="begin"/>
+      </w:r>
+      <w:r>
+        <w:instrText xml:space="preserve"> SEQ Figure_6_Class_diagram \* ARABIC </w:instrText>
+      </w:r>
+      <w:r>
+        <w:fldChar w:fldCharType="separate"/>
+      </w:r>
+      <w:r>
+        <w:rPr>
+          <w:noProof/>
+        </w:rPr>
+        <w:t>1</w:t>
+      </w:r>
+      <w:bookmarkEnd w:id="49"/>
+      <w:r>
+        <w:fldChar w:fldCharType="end"/>
+      </w:r>
+    </w:p>
+    <w:p>
+      <w:pPr>
+        <w:pStyle w:val="Caption"/>
+      </w:pPr>
+      <w:bookmarkStart w:id="50" w:name="_Toc219713602"/>
+      <w:r>
+        <w:t xml:space="preserve">Figure </w:t>
+      </w:r>
+      <w:r>
+        <w:fldChar w:fldCharType="begin"/>
+      </w:r>
+      <w:r>
+        <w:instrText xml:space="preserve"> SEQ Figure \* ARABIC </w:instrText>
+      </w:r>
+      <w:r>
+        <w:fldChar w:fldCharType="separate"/>
+      </w:r>
+      <w:r>
+        <w:rPr>
+          <w:noProof/>
+        </w:rPr>
+        <w:t>2</w:t>
+      </w:r>
+      <w:bookmarkEnd w:id="50"/>
+      <w:r>
+        <w:fldChar w:fldCharType="end"/>
+      </w:r>
+    </w:p>
+    <w:p>
+      <w:pPr>
+        <w:spacing w:before="100" w:beforeAutospacing="1" w:after="100" w:afterAutospacing="1" w:line="240" w:lineRule="auto"/>
+      </w:pPr>
+    </w:p>
+    <w:p>
+      <w:pPr>
+        <w:spacing w:before="100" w:beforeAutospacing="1" w:after="100" w:afterAutospacing="1" w:line="240" w:lineRule="auto"/>
+        <w:rPr>
+          <w:rFonts w:ascii="Times New Roman" w:eastAsia="Times New Roman" w:hAnsi="Times New Roman" w:cs="Times New Roman"/>
+          <w:sz w:val="24"/>
+          <w:szCs w:val="24"/>
+        </w:rPr>
+      </w:pPr>
+      <w:r>
+        <w:rPr>
+          <w:rFonts w:ascii="Times New Roman" w:eastAsia="Times New Roman" w:hAnsi="Times New Roman" w:cs="Times New Roman"/>
+          <w:b/>
+          <w:bCs/>
+          <w:sz w:val="24"/>
+          <w:szCs w:val="24"/>
+        </w:rPr>
+        <w:t>Relationships:</w:t>
+      </w:r>
+    </w:p>
+    <w:p>
+      <w:pPr>
+        <w:numPr>
+          <w:ilvl w:val="0"/>
+          <w:numId w:val="9"/>
+        </w:numPr>
+        <w:spacing w:before="100" w:beforeAutospacing="1" w:after="100" w:afterAutospacing="1" w:line="240" w:lineRule="auto"/>
+        <w:rPr>
+          <w:rFonts w:ascii="Times New Roman" w:eastAsia="Times New Roman" w:hAnsi="Times New Roman" w:cs="Times New Roman"/>
+          <w:sz w:val="24"/>
+          <w:szCs w:val="24"/>
+        </w:rPr>
+      </w:pPr>
+      <w:r>
+        <w:rPr>
+          <w:rFonts w:ascii="Times New Roman" w:eastAsia="Times New Roman" w:hAnsi="Times New Roman" w:cs="Times New Roman"/>
+          <w:b/>
+          <w:bCs/>
+          <w:sz w:val="24"/>
+          <w:szCs w:val="24"/>
+        </w:rPr>
+        <w:t>Lesson</w:t>
+      </w:r>
+      <w:r>
+        <w:rPr>
+          <w:rFonts w:ascii="Times New Roman" w:eastAsia="Times New Roman" w:hAnsi="Times New Roman" w:cs="Times New Roman"/>
+          <w:sz w:val="24"/>
+          <w:szCs w:val="24"/>
+        </w:rPr>
+        <w:t xml:space="preserve"> </w:t>
+      </w:r>
+      <w:r>
+        <w:rPr>
+          <w:rFonts w:ascii="Times New Roman" w:eastAsia="Times New Roman" w:hAnsi="Times New Roman" w:cs="Times New Roman"/>
+          <w:i/>
+          <w:iCs/>
+          <w:sz w:val="24"/>
+          <w:szCs w:val="24"/>
+        </w:rPr>
+        <w:t>requires</w:t>
+      </w:r>
+      <w:r>
+        <w:rPr>
+          <w:rFonts w:ascii="Times New Roman" w:eastAsia="Times New Roman" w:hAnsi="Times New Roman" w:cs="Times New Roman"/>
+          <w:sz w:val="24"/>
+          <w:szCs w:val="24"/>
+        </w:rPr>
+        <w:t xml:space="preserve"> </w:t>
+      </w:r>
+      <w:r>
+        <w:rPr>
+          <w:rFonts w:ascii="Times New Roman" w:eastAsia="Times New Roman" w:hAnsi="Times New Roman" w:cs="Times New Roman"/>
+          <w:b/>
+          <w:bCs/>
+          <w:sz w:val="24"/>
+          <w:szCs w:val="24"/>
+        </w:rPr>
+        <w:t>1 Room</w:t>
       </w:r>
       <w:r>
         <w:rPr>
@@ -6039,6 +7507,10 @@
     </w:p>
     <w:p>
       <w:pPr>
+        <w:numPr>
+          <w:ilvl w:val="0"/>
+          <w:numId w:val="9"/>
+        </w:numPr>
         <w:spacing w:before="100" w:beforeAutospacing="1" w:after="100" w:afterAutospacing="1" w:line="240" w:lineRule="auto"/>
         <w:rPr>
           <w:rFonts w:ascii="Times New Roman" w:eastAsia="Times New Roman" w:hAnsi="Times New Roman" w:cs="Times New Roman"/>
@@ -6046,6 +7518,148 @@
           <w:szCs w:val="24"/>
         </w:rPr>
       </w:pPr>
+      <w:r>
+        <w:rPr>
+          <w:rFonts w:ascii="Times New Roman" w:eastAsia="Times New Roman" w:hAnsi="Times New Roman" w:cs="Times New Roman"/>
+          <w:b/>
+          <w:bCs/>
+          <w:sz w:val="24"/>
+          <w:szCs w:val="24"/>
+        </w:rPr>
+        <w:t>Lesson</w:t>
+      </w:r>
+      <w:r>
+        <w:rPr>
+          <w:rFonts w:ascii="Times New Roman" w:eastAsia="Times New Roman" w:hAnsi="Times New Roman" w:cs="Times New Roman"/>
+          <w:sz w:val="24"/>
+          <w:szCs w:val="24"/>
+        </w:rPr>
+        <w:t xml:space="preserve"> </w:t>
+      </w:r>
+      <w:r>
+        <w:rPr>
+          <w:rFonts w:ascii="Times New Roman" w:eastAsia="Times New Roman" w:hAnsi="Times New Roman" w:cs="Times New Roman"/>
+          <w:i/>
+          <w:iCs/>
+          <w:sz w:val="24"/>
+          <w:szCs w:val="24"/>
+        </w:rPr>
+        <w:t>is assigned to</w:t>
+      </w:r>
+      <w:r>
+        <w:rPr>
+          <w:rFonts w:ascii="Times New Roman" w:eastAsia="Times New Roman" w:hAnsi="Times New Roman" w:cs="Times New Roman"/>
+          <w:sz w:val="24"/>
+          <w:szCs w:val="24"/>
+        </w:rPr>
+        <w:t xml:space="preserve"> </w:t>
+      </w:r>
+      <w:r>
+        <w:rPr>
+          <w:rFonts w:ascii="Times New Roman" w:eastAsia="Times New Roman" w:hAnsi="Times New Roman" w:cs="Times New Roman"/>
+          <w:b/>
+          <w:bCs/>
+          <w:sz w:val="24"/>
+          <w:szCs w:val="24"/>
+        </w:rPr>
+        <w:t>1 Timeslot</w:t>
+      </w:r>
+      <w:r>
+        <w:rPr>
+          <w:rFonts w:ascii="Times New Roman" w:eastAsia="Times New Roman" w:hAnsi="Times New Roman" w:cs="Times New Roman"/>
+          <w:sz w:val="24"/>
+          <w:szCs w:val="24"/>
+        </w:rPr>
+        <w:t>.</w:t>
+      </w:r>
+    </w:p>
+    <w:p>
+      <w:pPr>
+        <w:numPr>
+          <w:ilvl w:val="0"/>
+          <w:numId w:val="9"/>
+        </w:numPr>
+        <w:spacing w:before="100" w:beforeAutospacing="1" w:after="100" w:afterAutospacing="1" w:line="240" w:lineRule="auto"/>
+        <w:rPr>
+          <w:rFonts w:ascii="Times New Roman" w:eastAsia="Times New Roman" w:hAnsi="Times New Roman" w:cs="Times New Roman"/>
+          <w:sz w:val="24"/>
+          <w:szCs w:val="24"/>
+        </w:rPr>
+      </w:pPr>
+      <w:r>
+        <w:rPr>
+          <w:rFonts w:ascii="Times New Roman" w:eastAsia="Times New Roman" w:hAnsi="Times New Roman" w:cs="Times New Roman"/>
+          <w:b/>
+          <w:bCs/>
+          <w:sz w:val="24"/>
+          <w:szCs w:val="24"/>
+        </w:rPr>
+        <w:t>Lecturer</w:t>
+      </w:r>
+      <w:r>
+        <w:rPr>
+          <w:rFonts w:ascii="Times New Roman" w:eastAsia="Times New Roman" w:hAnsi="Times New Roman" w:cs="Times New Roman"/>
+          <w:sz w:val="24"/>
+          <w:szCs w:val="24"/>
+        </w:rPr>
+        <w:t xml:space="preserve"> </w:t>
+      </w:r>
+      <w:r>
+        <w:rPr>
+          <w:rFonts w:ascii="Times New Roman" w:eastAsia="Times New Roman" w:hAnsi="Times New Roman" w:cs="Times New Roman"/>
+          <w:i/>
+          <w:iCs/>
+          <w:sz w:val="24"/>
+          <w:szCs w:val="24"/>
+        </w:rPr>
+        <w:t>teaches</w:t>
+      </w:r>
+      <w:r>
+        <w:rPr>
+          <w:rFonts w:ascii="Times New Roman" w:eastAsia="Times New Roman" w:hAnsi="Times New Roman" w:cs="Times New Roman"/>
+          <w:sz w:val="24"/>
+          <w:szCs w:val="24"/>
+        </w:rPr>
+        <w:t xml:space="preserve"> </w:t>
+      </w:r>
+      <w:r>
+        <w:rPr>
+          <w:rFonts w:ascii="Times New Roman" w:eastAsia="Times New Roman" w:hAnsi="Times New Roman" w:cs="Times New Roman"/>
+          <w:b/>
+          <w:bCs/>
+          <w:sz w:val="24"/>
+          <w:szCs w:val="24"/>
+        </w:rPr>
+        <w:t>Many Lessons</w:t>
+      </w:r>
+      <w:r>
+        <w:rPr>
+          <w:rFonts w:ascii="Times New Roman" w:eastAsia="Times New Roman" w:hAnsi="Times New Roman" w:cs="Times New Roman"/>
+          <w:sz w:val="24"/>
+          <w:szCs w:val="24"/>
+        </w:rPr>
+        <w:t>.</w:t>
+      </w:r>
+    </w:p>
+    <w:p>
+      <w:pPr>
+        <w:spacing w:before="100" w:beforeAutospacing="1" w:after="100" w:afterAutospacing="1" w:line="240" w:lineRule="auto"/>
+        <w:rPr>
+          <w:rFonts w:ascii="Times New Roman" w:eastAsia="Times New Roman" w:hAnsi="Times New Roman" w:cs="Times New Roman"/>
+          <w:sz w:val="24"/>
+          <w:szCs w:val="24"/>
+        </w:rPr>
+      </w:pPr>
+    </w:p>
+    <w:p>
+      <w:pPr>
+        <w:spacing w:before="100" w:beforeAutospacing="1" w:after="100" w:afterAutospacing="1" w:line="240" w:lineRule="auto"/>
+        <w:rPr>
+          <w:rFonts w:ascii="Times New Roman" w:eastAsia="Times New Roman" w:hAnsi="Times New Roman" w:cs="Times New Roman"/>
+          <w:sz w:val="24"/>
+          <w:szCs w:val="24"/>
+        </w:rPr>
+      </w:pPr>
     </w:p>
     <w:p>
       <w:pPr>
@@ -6054,14 +7668,14 @@
           <w:rFonts w:eastAsia="Times New Roman"/>
         </w:rPr>
       </w:pPr>
-      <w:bookmarkStart w:id="41" w:name="_Toc219461712"/>
+      <w:bookmarkStart w:id="51" w:name="_Toc219461712"/>
       <w:r>
         <w:rPr>
           <w:rFonts w:eastAsia="Times New Roman"/>
         </w:rPr>
         <w:t>3.5 Database Design</w:t>
       </w:r>
-      <w:bookmarkEnd w:id="41"/>
+      <w:bookmarkEnd w:id="51"/>
       <w:r>
         <w:rPr>
           <w:rFonts w:eastAsia="Times New Roman"/>
@@ -6073,11 +7687,11 @@
       <w:pPr>
         <w:pStyle w:val="Heading3"/>
       </w:pPr>
-      <w:bookmarkStart w:id="42" w:name="_Toc219461713"/>
+      <w:bookmarkStart w:id="52" w:name="_Toc219461713"/>
       <w:r>
         <w:t>3.5.1 Table Design:</w:t>
       </w:r>
-      <w:bookmarkEnd w:id="42"/>
+      <w:bookmarkEnd w:id="52"/>
     </w:p>
     <w:p>
       <w:pPr>
@@ -6165,11 +7779,11 @@
       <w:pPr>
         <w:pStyle w:val="Heading3"/>
       </w:pPr>
-      <w:bookmarkStart w:id="43" w:name="_Toc219461714"/>
+      <w:bookmarkStart w:id="53" w:name="_Toc219461714"/>
       <w:r>
         <w:t>3.5.2 3NF Normalized Form:</w:t>
       </w:r>
-      <w:bookmarkEnd w:id="43"/>
+      <w:bookmarkEnd w:id="53"/>
     </w:p>
     <w:p>
       <w:pPr>
@@ -6186,7 +7800,6 @@
           <w:sz w:val="24"/>
           <w:szCs w:val="24"/>
         </w:rPr>
-        <w:lastRenderedPageBreak/>
         <w:t xml:space="preserve"> All tables will be normalized to the Third Normal Form to reduce redundancy</w:t>
       </w:r>
       <w:r>
@@ -6216,14 +7829,14 @@
           <w:b w:val="0"/>
         </w:rPr>
       </w:pPr>
-      <w:bookmarkStart w:id="44" w:name="_Toc219461715"/>
+      <w:bookmarkStart w:id="54" w:name="_Toc219461715"/>
       <w:r>
         <w:rPr>
           <w:rFonts w:eastAsia="Times New Roman"/>
         </w:rPr>
         <w:t>3.6 Testing Design</w:t>
       </w:r>
-      <w:bookmarkEnd w:id="44"/>
+      <w:bookmarkEnd w:id="54"/>
     </w:p>
     <w:p>
       <w:pPr>
@@ -6312,14 +7925,14 @@
           <w:rFonts w:eastAsia="Times New Roman"/>
         </w:rPr>
       </w:pPr>
-      <w:bookmarkStart w:id="45" w:name="_Toc219461716"/>
+      <w:bookmarkStart w:id="55" w:name="_Toc219461716"/>
       <w:r>
         <w:rPr>
           <w:rFonts w:eastAsia="Times New Roman"/>
         </w:rPr>
         <w:t>3.7 Chapter Summary</w:t>
       </w:r>
-      <w:bookmarkEnd w:id="45"/>
+      <w:bookmarkEnd w:id="55"/>
       <w:r>
         <w:rPr>
           <w:rFonts w:eastAsia="Times New Roman"/>
@@ -6371,7 +7984,7 @@
           <w:szCs w:val="28"/>
         </w:rPr>
       </w:pPr>
-      <w:bookmarkStart w:id="46" w:name="_Toc219461717"/>
+      <w:bookmarkStart w:id="56" w:name="_Toc219461717"/>
       <w:r>
         <w:rPr>
           <w:rStyle w:val="citation-462"/>
@@ -6380,7 +7993,7 @@
         </w:rPr>
         <w:t>REFERENCES</w:t>
       </w:r>
-      <w:bookmarkEnd w:id="46"/>
+      <w:bookmarkEnd w:id="56"/>
     </w:p>
     <w:p>
       <w:pPr>
@@ -6489,8 +8102,6 @@
         </w:rPr>
         <w:tab/>
       </w:r>
-      <w:bookmarkStart w:id="47" w:name="_GoBack"/>
-      <w:bookmarkEnd w:id="47"/>
     </w:p>
     <w:sectPr>
       <w:pgSz w:w="12240" w:h="15840"/>
@@ -6532,7 +8143,7 @@
 <w:ftr xmlns:wpc="http://schemas.microsoft.com/office/word/2010/wordprocessingCanvas" xmlns:mc="http://schemas.openxmlformats.org/markup-compatibility/2006" xmlns:o="urn:schemas-microsoft-com:office:office" xmlns:r="http://schemas.openxmlformats.org/officeDocument/2006/relationships" xmlns:m="http://schemas.openxmlformats.org/officeDocument/2006/math" xmlns:v="urn:schemas-microsoft-com:vml" xmlns:wp14="http://schemas.microsoft.com/office/word/2010/wordprocessingDrawing" xmlns:wp="http://schemas.openxmlformats.org/drawingml/2006/wordprocessingDrawing" xmlns:w10="urn:schemas-microsoft-com:office:word" xmlns:w="http://schemas.openxmlformats.org/wordprocessingml/2006/main" xmlns:w14="http://schemas.microsoft.com/office/word/2010/wordml" xmlns:w15="http://schemas.microsoft.com/office/word/2012/wordml" xmlns:wpg="http://schemas.microsoft.com/office/word/2010/wordprocessingGroup" xmlns:wpi="http://schemas.microsoft.com/office/word/2010/wordprocessingInk" xmlns:wne="http://schemas.microsoft.com/office/word/2006/wordml" xmlns:wps="http://schemas.microsoft.com/office/word/2010/wordprocessingShape" mc:Ignorable="w14 w15 wp14">
   <w:sdt>
     <w:sdtPr>
-      <w:id w:val="-479006141"/>
+      <w:id w:val="-1193600501"/>
       <w:docPartObj>
         <w:docPartGallery w:val="Page Numbers (Bottom of Page)"/>
         <w:docPartUnique/>
@@ -6609,6 +8220,119 @@
 <file path=word/numbering.xml><?xml version="1.0" encoding="utf-8"?>
 <w:numbering xmlns:wpc="http://schemas.microsoft.com/office/word/2010/wordprocessingCanvas" xmlns:mc="http://schemas.openxmlformats.org/markup-compatibility/2006" xmlns:o="urn:schemas-microsoft-com:office:office" xmlns:r="http://schemas.openxmlformats.org/officeDocument/2006/relationships" xmlns:m="http://schemas.openxmlformats.org/officeDocument/2006/math" xmlns:v="urn:schemas-microsoft-com:vml" xmlns:wp14="http://schemas.microsoft.com/office/word/2010/wordprocessingDrawing" xmlns:wp="http://schemas.openxmlformats.org/drawingml/2006/wordprocessingDrawing" xmlns:w10="urn:schemas-microsoft-com:office:word" xmlns:w="http://schemas.openxmlformats.org/wordprocessingml/2006/main" xmlns:w14="http://schemas.microsoft.com/office/word/2010/wordml" xmlns:w15="http://schemas.microsoft.com/office/word/2012/wordml" xmlns:wpg="http://schemas.microsoft.com/office/word/2010/wordprocessingGroup" xmlns:wpi="http://schemas.microsoft.com/office/word/2010/wordprocessingInk" xmlns:wne="http://schemas.microsoft.com/office/word/2006/wordml" xmlns:wps="http://schemas.microsoft.com/office/word/2010/wordprocessingShape" mc:Ignorable="w14 w15 wp14">
   <w:abstractNum w:abstractNumId="0">
+    <w:nsid w:val="01DC0D0C"/>
+    <w:multiLevelType w:val="multilevel"/>
+    <w:tmpl w:val="4D148E90"/>
+    <w:lvl w:ilvl="0">
+      <w:start w:val="1"/>
+      <w:numFmt w:val="decimal"/>
+      <w:lvlText w:val="%1."/>
+      <w:lvlJc w:val="left"/>
+      <w:pPr>
+        <w:tabs>
+          <w:tab w:val="num" w:pos="720"/>
+        </w:tabs>
+        <w:ind w:left="720" w:hanging="360"/>
+      </w:pPr>
+    </w:lvl>
+    <w:lvl w:ilvl="1" w:tentative="1">
+      <w:start w:val="1"/>
+      <w:numFmt w:val="decimal"/>
+      <w:lvlText w:val="%2."/>
+      <w:lvlJc w:val="left"/>
+      <w:pPr>
+        <w:tabs>
+          <w:tab w:val="num" w:pos="1440"/>
+        </w:tabs>
+        <w:ind w:left="1440" w:hanging="360"/>
+      </w:pPr>
+    </w:lvl>
+    <w:lvl w:ilvl="2" w:tentative="1">
+      <w:start w:val="1"/>
+      <w:numFmt w:val="decimal"/>
+      <w:lvlText w:val="%3."/>
+      <w:lvlJc w:val="left"/>
+      <w:pPr>
+        <w:tabs>
+          <w:tab w:val="num" w:pos="2160"/>
+        </w:tabs>
+        <w:ind w:left="2160" w:hanging="360"/>
+      </w:pPr>
+    </w:lvl>
+    <w:lvl w:ilvl="3" w:tentative="1">
+      <w:start w:val="1"/>
+      <w:numFmt w:val="decimal"/>
+      <w:lvlText w:val="%4."/>
+      <w:lvlJc w:val="left"/>
+      <w:pPr>
+        <w:tabs>
+          <w:tab w:val="num" w:pos="2880"/>
+        </w:tabs>
+        <w:ind w:left="2880" w:hanging="360"/>
+      </w:pPr>
+    </w:lvl>
+    <w:lvl w:ilvl="4" w:tentative="1">
+      <w:start w:val="1"/>
+      <w:numFmt w:val="decimal"/>
+      <w:lvlText w:val="%5."/>
+      <w:lvlJc w:val="left"/>
+      <w:pPr>
+        <w:tabs>
+          <w:tab w:val="num" w:pos="3600"/>
+        </w:tabs>
+        <w:ind w:left="3600" w:hanging="360"/>
+      </w:pPr>
+    </w:lvl>
+    <w:lvl w:ilvl="5" w:tentative="1">
+      <w:start w:val="1"/>
+      <w:numFmt w:val="decimal"/>
+      <w:lvlText w:val="%6."/>
+      <w:lvlJc w:val="left"/>
+      <w:pPr>
+        <w:tabs>
+          <w:tab w:val="num" w:pos="4320"/>
+        </w:tabs>
+        <w:ind w:left="4320" w:hanging="360"/>
+      </w:pPr>
+    </w:lvl>
+    <w:lvl w:ilvl="6" w:tentative="1">
+      <w:start w:val="1"/>
+      <w:numFmt w:val="decimal"/>
+      <w:lvlText w:val="%7."/>
+      <w:lvlJc w:val="left"/>
+      <w:pPr>
+        <w:tabs>
+          <w:tab w:val="num" w:pos="5040"/>
+        </w:tabs>
+        <w:ind w:left="5040" w:hanging="360"/>
+      </w:pPr>
+    </w:lvl>
+    <w:lvl w:ilvl="7" w:tentative="1">
+      <w:start w:val="1"/>
+      <w:numFmt w:val="decimal"/>
+      <w:lvlText w:val="%8."/>
+      <w:lvlJc w:val="left"/>
+      <w:pPr>
+        <w:tabs>
+          <w:tab w:val="num" w:pos="5760"/>
+        </w:tabs>
+        <w:ind w:left="5760" w:hanging="360"/>
+      </w:pPr>
+    </w:lvl>
+    <w:lvl w:ilvl="8" w:tentative="1">
+      <w:start w:val="1"/>
+      <w:numFmt w:val="decimal"/>
+      <w:lvlText w:val="%9."/>
+      <w:lvlJc w:val="left"/>
+      <w:pPr>
+        <w:tabs>
+          <w:tab w:val="num" w:pos="6480"/>
+        </w:tabs>
+        <w:ind w:left="6480" w:hanging="360"/>
+      </w:pPr>
+    </w:lvl>
+  </w:abstractNum>
+  <w:abstractNum w:abstractNumId="1">
     <w:nsid w:val="047F3A89"/>
     <w:multiLevelType w:val="multilevel"/>
     <w:tmpl w:val="D722D266"/>
@@ -6757,7 +8481,7 @@
       </w:rPr>
     </w:lvl>
   </w:abstractNum>
-  <w:abstractNum w:abstractNumId="1">
+  <w:abstractNum w:abstractNumId="2">
     <w:nsid w:val="31BA5D07"/>
     <w:multiLevelType w:val="multilevel"/>
     <w:tmpl w:val="650ACBCC"/>
@@ -6870,7 +8594,7 @@
       </w:pPr>
     </w:lvl>
   </w:abstractNum>
-  <w:abstractNum w:abstractNumId="2">
+  <w:abstractNum w:abstractNumId="3">
     <w:nsid w:val="44FF37FA"/>
     <w:multiLevelType w:val="multilevel"/>
     <w:tmpl w:val="75C8F8EA"/>
@@ -7019,10 +8743,10 @@
       </w:rPr>
     </w:lvl>
   </w:abstractNum>
-  <w:abstractNum w:abstractNumId="3">
-    <w:nsid w:val="5689114D"/>
+  <w:abstractNum w:abstractNumId="4">
+    <w:nsid w:val="4AFD22AF"/>
     <w:multiLevelType w:val="multilevel"/>
-    <w:tmpl w:val="C874C3E0"/>
+    <w:tmpl w:val="B8B0AC72"/>
     <w:lvl w:ilvl="0">
       <w:start w:val="1"/>
       <w:numFmt w:val="bullet"/>
@@ -7168,17 +8892,502 @@
       </w:rPr>
     </w:lvl>
   </w:abstractNum>
+  <w:abstractNum w:abstractNumId="5">
+    <w:nsid w:val="5689114D"/>
+    <w:multiLevelType w:val="multilevel"/>
+    <w:tmpl w:val="C874C3E0"/>
+    <w:lvl w:ilvl="0">
+      <w:start w:val="1"/>
+      <w:numFmt w:val="bullet"/>
+      <w:lvlText w:val=""/>
+      <w:lvlJc w:val="left"/>
+      <w:pPr>
+        <w:tabs>
+          <w:tab w:val="num" w:pos="720"/>
+        </w:tabs>
+        <w:ind w:left="720" w:hanging="360"/>
+      </w:pPr>
+      <w:rPr>
+        <w:rFonts w:ascii="Symbol" w:hAnsi="Symbol" w:hint="default"/>
+        <w:sz w:val="20"/>
+      </w:rPr>
+    </w:lvl>
+    <w:lvl w:ilvl="1" w:tentative="1">
+      <w:start w:val="1"/>
+      <w:numFmt w:val="bullet"/>
+      <w:lvlText w:val="o"/>
+      <w:lvlJc w:val="left"/>
+      <w:pPr>
+        <w:tabs>
+          <w:tab w:val="num" w:pos="1440"/>
+        </w:tabs>
+        <w:ind w:left="1440" w:hanging="360"/>
+      </w:pPr>
+      <w:rPr>
+        <w:rFonts w:ascii="Courier New" w:hAnsi="Courier New" w:hint="default"/>
+        <w:sz w:val="20"/>
+      </w:rPr>
+    </w:lvl>
+    <w:lvl w:ilvl="2" w:tentative="1">
+      <w:start w:val="1"/>
+      <w:numFmt w:val="bullet"/>
+      <w:lvlText w:val=""/>
+      <w:lvlJc w:val="left"/>
+      <w:pPr>
+        <w:tabs>
+          <w:tab w:val="num" w:pos="2160"/>
+        </w:tabs>
+        <w:ind w:left="2160" w:hanging="360"/>
+      </w:pPr>
+      <w:rPr>
+        <w:rFonts w:ascii="Wingdings" w:hAnsi="Wingdings" w:hint="default"/>
+        <w:sz w:val="20"/>
+      </w:rPr>
+    </w:lvl>
+    <w:lvl w:ilvl="3" w:tentative="1">
+      <w:start w:val="1"/>
+      <w:numFmt w:val="bullet"/>
+      <w:lvlText w:val=""/>
+      <w:lvlJc w:val="left"/>
+      <w:pPr>
+        <w:tabs>
+          <w:tab w:val="num" w:pos="2880"/>
+        </w:tabs>
+        <w:ind w:left="2880" w:hanging="360"/>
+      </w:pPr>
+      <w:rPr>
+        <w:rFonts w:ascii="Wingdings" w:hAnsi="Wingdings" w:hint="default"/>
+        <w:sz w:val="20"/>
+      </w:rPr>
+    </w:lvl>
+    <w:lvl w:ilvl="4" w:tentative="1">
+      <w:start w:val="1"/>
+      <w:numFmt w:val="bullet"/>
+      <w:lvlText w:val=""/>
+      <w:lvlJc w:val="left"/>
+      <w:pPr>
+        <w:tabs>
+          <w:tab w:val="num" w:pos="3600"/>
+        </w:tabs>
+        <w:ind w:left="3600" w:hanging="360"/>
+      </w:pPr>
+      <w:rPr>
+        <w:rFonts w:ascii="Wingdings" w:hAnsi="Wingdings" w:hint="default"/>
+        <w:sz w:val="20"/>
+      </w:rPr>
+    </w:lvl>
+    <w:lvl w:ilvl="5" w:tentative="1">
+      <w:start w:val="1"/>
+      <w:numFmt w:val="bullet"/>
+      <w:lvlText w:val=""/>
+      <w:lvlJc w:val="left"/>
+      <w:pPr>
+        <w:tabs>
+          <w:tab w:val="num" w:pos="4320"/>
+        </w:tabs>
+        <w:ind w:left="4320" w:hanging="360"/>
+      </w:pPr>
+      <w:rPr>
+        <w:rFonts w:ascii="Wingdings" w:hAnsi="Wingdings" w:hint="default"/>
+        <w:sz w:val="20"/>
+      </w:rPr>
+    </w:lvl>
+    <w:lvl w:ilvl="6" w:tentative="1">
+      <w:start w:val="1"/>
+      <w:numFmt w:val="bullet"/>
+      <w:lvlText w:val=""/>
+      <w:lvlJc w:val="left"/>
+      <w:pPr>
+        <w:tabs>
+          <w:tab w:val="num" w:pos="5040"/>
+        </w:tabs>
+        <w:ind w:left="5040" w:hanging="360"/>
+      </w:pPr>
+      <w:rPr>
+        <w:rFonts w:ascii="Wingdings" w:hAnsi="Wingdings" w:hint="default"/>
+        <w:sz w:val="20"/>
+      </w:rPr>
+    </w:lvl>
+    <w:lvl w:ilvl="7" w:tentative="1">
+      <w:start w:val="1"/>
+      <w:numFmt w:val="bullet"/>
+      <w:lvlText w:val=""/>
+      <w:lvlJc w:val="left"/>
+      <w:pPr>
+        <w:tabs>
+          <w:tab w:val="num" w:pos="5760"/>
+        </w:tabs>
+        <w:ind w:left="5760" w:hanging="360"/>
+      </w:pPr>
+      <w:rPr>
+        <w:rFonts w:ascii="Wingdings" w:hAnsi="Wingdings" w:hint="default"/>
+        <w:sz w:val="20"/>
+      </w:rPr>
+    </w:lvl>
+    <w:lvl w:ilvl="8" w:tentative="1">
+      <w:start w:val="1"/>
+      <w:numFmt w:val="bullet"/>
+      <w:lvlText w:val=""/>
+      <w:lvlJc w:val="left"/>
+      <w:pPr>
+        <w:tabs>
+          <w:tab w:val="num" w:pos="6480"/>
+        </w:tabs>
+        <w:ind w:left="6480" w:hanging="360"/>
+      </w:pPr>
+      <w:rPr>
+        <w:rFonts w:ascii="Wingdings" w:hAnsi="Wingdings" w:hint="default"/>
+        <w:sz w:val="20"/>
+      </w:rPr>
+    </w:lvl>
+  </w:abstractNum>
+  <w:abstractNum w:abstractNumId="6">
+    <w:nsid w:val="601975BA"/>
+    <w:multiLevelType w:val="hybridMultilevel"/>
+    <w:tmpl w:val="6F1AD890"/>
+    <w:lvl w:ilvl="0" w:tplc="0409001B">
+      <w:start w:val="1"/>
+      <w:numFmt w:val="lowerRoman"/>
+      <w:lvlText w:val="%1."/>
+      <w:lvlJc w:val="right"/>
+      <w:pPr>
+        <w:ind w:left="720" w:hanging="360"/>
+      </w:pPr>
+    </w:lvl>
+    <w:lvl w:ilvl="1" w:tplc="04090019" w:tentative="1">
+      <w:start w:val="1"/>
+      <w:numFmt w:val="lowerLetter"/>
+      <w:lvlText w:val="%2."/>
+      <w:lvlJc w:val="left"/>
+      <w:pPr>
+        <w:ind w:left="1440" w:hanging="360"/>
+      </w:pPr>
+    </w:lvl>
+    <w:lvl w:ilvl="2" w:tplc="0409001B" w:tentative="1">
+      <w:start w:val="1"/>
+      <w:numFmt w:val="lowerRoman"/>
+      <w:lvlText w:val="%3."/>
+      <w:lvlJc w:val="right"/>
+      <w:pPr>
+        <w:ind w:left="2160" w:hanging="180"/>
+      </w:pPr>
+    </w:lvl>
+    <w:lvl w:ilvl="3" w:tplc="0409000F" w:tentative="1">
+      <w:start w:val="1"/>
+      <w:numFmt w:val="decimal"/>
+      <w:lvlText w:val="%4."/>
+      <w:lvlJc w:val="left"/>
+      <w:pPr>
+        <w:ind w:left="2880" w:hanging="360"/>
+      </w:pPr>
+    </w:lvl>
+    <w:lvl w:ilvl="4" w:tplc="04090019" w:tentative="1">
+      <w:start w:val="1"/>
+      <w:numFmt w:val="lowerLetter"/>
+      <w:lvlText w:val="%5."/>
+      <w:lvlJc w:val="left"/>
+      <w:pPr>
+        <w:ind w:left="3600" w:hanging="360"/>
+      </w:pPr>
+    </w:lvl>
+    <w:lvl w:ilvl="5" w:tplc="0409001B" w:tentative="1">
+      <w:start w:val="1"/>
+      <w:numFmt w:val="lowerRoman"/>
+      <w:lvlText w:val="%6."/>
+      <w:lvlJc w:val="right"/>
+      <w:pPr>
+        <w:ind w:left="4320" w:hanging="180"/>
+      </w:pPr>
+    </w:lvl>
+    <w:lvl w:ilvl="6" w:tplc="0409000F" w:tentative="1">
+      <w:start w:val="1"/>
+      <w:numFmt w:val="decimal"/>
+      <w:lvlText w:val="%7."/>
+      <w:lvlJc w:val="left"/>
+      <w:pPr>
+        <w:ind w:left="5040" w:hanging="360"/>
+      </w:pPr>
+    </w:lvl>
+    <w:lvl w:ilvl="7" w:tplc="04090019" w:tentative="1">
+      <w:start w:val="1"/>
+      <w:numFmt w:val="lowerLetter"/>
+      <w:lvlText w:val="%8."/>
+      <w:lvlJc w:val="left"/>
+      <w:pPr>
+        <w:ind w:left="5760" w:hanging="360"/>
+      </w:pPr>
+    </w:lvl>
+    <w:lvl w:ilvl="8" w:tplc="0409001B" w:tentative="1">
+      <w:start w:val="1"/>
+      <w:numFmt w:val="lowerRoman"/>
+      <w:lvlText w:val="%9."/>
+      <w:lvlJc w:val="right"/>
+      <w:pPr>
+        <w:ind w:left="6480" w:hanging="180"/>
+      </w:pPr>
+    </w:lvl>
+  </w:abstractNum>
+  <w:abstractNum w:abstractNumId="7">
+    <w:nsid w:val="61BD5815"/>
+    <w:multiLevelType w:val="multilevel"/>
+    <w:tmpl w:val="D55817DA"/>
+    <w:lvl w:ilvl="0">
+      <w:start w:val="1"/>
+      <w:numFmt w:val="bullet"/>
+      <w:lvlText w:val=""/>
+      <w:lvlJc w:val="left"/>
+      <w:pPr>
+        <w:tabs>
+          <w:tab w:val="num" w:pos="720"/>
+        </w:tabs>
+        <w:ind w:left="720" w:hanging="360"/>
+      </w:pPr>
+      <w:rPr>
+        <w:rFonts w:ascii="Symbol" w:hAnsi="Symbol" w:hint="default"/>
+        <w:sz w:val="20"/>
+      </w:rPr>
+    </w:lvl>
+    <w:lvl w:ilvl="1" w:tentative="1">
+      <w:start w:val="1"/>
+      <w:numFmt w:val="bullet"/>
+      <w:lvlText w:val="o"/>
+      <w:lvlJc w:val="left"/>
+      <w:pPr>
+        <w:tabs>
+          <w:tab w:val="num" w:pos="1440"/>
+        </w:tabs>
+        <w:ind w:left="1440" w:hanging="360"/>
+      </w:pPr>
+      <w:rPr>
+        <w:rFonts w:ascii="Courier New" w:hAnsi="Courier New" w:hint="default"/>
+        <w:sz w:val="20"/>
+      </w:rPr>
+    </w:lvl>
+    <w:lvl w:ilvl="2" w:tentative="1">
+      <w:start w:val="1"/>
+      <w:numFmt w:val="bullet"/>
+      <w:lvlText w:val=""/>
+      <w:lvlJc w:val="left"/>
+      <w:pPr>
+        <w:tabs>
+          <w:tab w:val="num" w:pos="2160"/>
+        </w:tabs>
+        <w:ind w:left="2160" w:hanging="360"/>
+      </w:pPr>
+      <w:rPr>
+        <w:rFonts w:ascii="Wingdings" w:hAnsi="Wingdings" w:hint="default"/>
+        <w:sz w:val="20"/>
+      </w:rPr>
+    </w:lvl>
+    <w:lvl w:ilvl="3" w:tentative="1">
+      <w:start w:val="1"/>
+      <w:numFmt w:val="bullet"/>
+      <w:lvlText w:val=""/>
+      <w:lvlJc w:val="left"/>
+      <w:pPr>
+        <w:tabs>
+          <w:tab w:val="num" w:pos="2880"/>
+        </w:tabs>
+        <w:ind w:left="2880" w:hanging="360"/>
+      </w:pPr>
+      <w:rPr>
+        <w:rFonts w:ascii="Wingdings" w:hAnsi="Wingdings" w:hint="default"/>
+        <w:sz w:val="20"/>
+      </w:rPr>
+    </w:lvl>
+    <w:lvl w:ilvl="4" w:tentative="1">
+      <w:start w:val="1"/>
+      <w:numFmt w:val="bullet"/>
+      <w:lvlText w:val=""/>
+      <w:lvlJc w:val="left"/>
+      <w:pPr>
+        <w:tabs>
+          <w:tab w:val="num" w:pos="3600"/>
+        </w:tabs>
+        <w:ind w:left="3600" w:hanging="360"/>
+      </w:pPr>
+      <w:rPr>
+        <w:rFonts w:ascii="Wingdings" w:hAnsi="Wingdings" w:hint="default"/>
+        <w:sz w:val="20"/>
+      </w:rPr>
+    </w:lvl>
+    <w:lvl w:ilvl="5" w:tentative="1">
+      <w:start w:val="1"/>
+      <w:numFmt w:val="bullet"/>
+      <w:lvlText w:val=""/>
+      <w:lvlJc w:val="left"/>
+      <w:pPr>
+        <w:tabs>
+          <w:tab w:val="num" w:pos="4320"/>
+        </w:tabs>
+        <w:ind w:left="4320" w:hanging="360"/>
+      </w:pPr>
+      <w:rPr>
+        <w:rFonts w:ascii="Wingdings" w:hAnsi="Wingdings" w:hint="default"/>
+        <w:sz w:val="20"/>
+      </w:rPr>
+    </w:lvl>
+    <w:lvl w:ilvl="6" w:tentative="1">
+      <w:start w:val="1"/>
+      <w:numFmt w:val="bullet"/>
+      <w:lvlText w:val=""/>
+      <w:lvlJc w:val="left"/>
+      <w:pPr>
+        <w:tabs>
+          <w:tab w:val="num" w:pos="5040"/>
+        </w:tabs>
+        <w:ind w:left="5040" w:hanging="360"/>
+      </w:pPr>
+      <w:rPr>
+        <w:rFonts w:ascii="Wingdings" w:hAnsi="Wingdings" w:hint="default"/>
+        <w:sz w:val="20"/>
+      </w:rPr>
+    </w:lvl>
+    <w:lvl w:ilvl="7" w:tentative="1">
+      <w:start w:val="1"/>
+      <w:numFmt w:val="bullet"/>
+      <w:lvlText w:val=""/>
+      <w:lvlJc w:val="left"/>
+      <w:pPr>
+        <w:tabs>
+          <w:tab w:val="num" w:pos="5760"/>
+        </w:tabs>
+        <w:ind w:left="5760" w:hanging="360"/>
+      </w:pPr>
+      <w:rPr>
+        <w:rFonts w:ascii="Wingdings" w:hAnsi="Wingdings" w:hint="default"/>
+        <w:sz w:val="20"/>
+      </w:rPr>
+    </w:lvl>
+    <w:lvl w:ilvl="8" w:tentative="1">
+      <w:start w:val="1"/>
+      <w:numFmt w:val="bullet"/>
+      <w:lvlText w:val=""/>
+      <w:lvlJc w:val="left"/>
+      <w:pPr>
+        <w:tabs>
+          <w:tab w:val="num" w:pos="6480"/>
+        </w:tabs>
+        <w:ind w:left="6480" w:hanging="360"/>
+      </w:pPr>
+      <w:rPr>
+        <w:rFonts w:ascii="Wingdings" w:hAnsi="Wingdings" w:hint="default"/>
+        <w:sz w:val="20"/>
+      </w:rPr>
+    </w:lvl>
+  </w:abstractNum>
+  <w:abstractNum w:abstractNumId="8">
+    <w:nsid w:val="797D7952"/>
+    <w:multiLevelType w:val="hybridMultilevel"/>
+    <w:tmpl w:val="1366A198"/>
+    <w:lvl w:ilvl="0" w:tplc="0409001B">
+      <w:start w:val="1"/>
+      <w:numFmt w:val="lowerRoman"/>
+      <w:lvlText w:val="%1."/>
+      <w:lvlJc w:val="right"/>
+      <w:pPr>
+        <w:ind w:left="720" w:hanging="360"/>
+      </w:pPr>
+    </w:lvl>
+    <w:lvl w:ilvl="1" w:tplc="04090019" w:tentative="1">
+      <w:start w:val="1"/>
+      <w:numFmt w:val="lowerLetter"/>
+      <w:lvlText w:val="%2."/>
+      <w:lvlJc w:val="left"/>
+      <w:pPr>
+        <w:ind w:left="1440" w:hanging="360"/>
+      </w:pPr>
+    </w:lvl>
+    <w:lvl w:ilvl="2" w:tplc="0409001B" w:tentative="1">
+      <w:start w:val="1"/>
+      <w:numFmt w:val="lowerRoman"/>
+      <w:lvlText w:val="%3."/>
+      <w:lvlJc w:val="right"/>
+      <w:pPr>
+        <w:ind w:left="2160" w:hanging="180"/>
+      </w:pPr>
+    </w:lvl>
+    <w:lvl w:ilvl="3" w:tplc="0409000F" w:tentative="1">
+      <w:start w:val="1"/>
+      <w:numFmt w:val="decimal"/>
+      <w:lvlText w:val="%4."/>
+      <w:lvlJc w:val="left"/>
+      <w:pPr>
+        <w:ind w:left="2880" w:hanging="360"/>
+      </w:pPr>
+    </w:lvl>
+    <w:lvl w:ilvl="4" w:tplc="04090019" w:tentative="1">
+      <w:start w:val="1"/>
+      <w:numFmt w:val="lowerLetter"/>
+      <w:lvlText w:val="%5."/>
+      <w:lvlJc w:val="left"/>
+      <w:pPr>
+        <w:ind w:left="3600" w:hanging="360"/>
+      </w:pPr>
+    </w:lvl>
+    <w:lvl w:ilvl="5" w:tplc="0409001B" w:tentative="1">
+      <w:start w:val="1"/>
+      <w:numFmt w:val="lowerRoman"/>
+      <w:lvlText w:val="%6."/>
+      <w:lvlJc w:val="right"/>
+      <w:pPr>
+        <w:ind w:left="4320" w:hanging="180"/>
+      </w:pPr>
+    </w:lvl>
+    <w:lvl w:ilvl="6" w:tplc="0409000F" w:tentative="1">
+      <w:start w:val="1"/>
+      <w:numFmt w:val="decimal"/>
+      <w:lvlText w:val="%7."/>
+      <w:lvlJc w:val="left"/>
+      <w:pPr>
+        <w:ind w:left="5040" w:hanging="360"/>
+      </w:pPr>
+    </w:lvl>
+    <w:lvl w:ilvl="7" w:tplc="04090019" w:tentative="1">
+      <w:start w:val="1"/>
+      <w:numFmt w:val="lowerLetter"/>
+      <w:lvlText w:val="%8."/>
+      <w:lvlJc w:val="left"/>
+      <w:pPr>
+        <w:ind w:left="5760" w:hanging="360"/>
+      </w:pPr>
+    </w:lvl>
+    <w:lvl w:ilvl="8" w:tplc="0409001B" w:tentative="1">
+      <w:start w:val="1"/>
+      <w:numFmt w:val="lowerRoman"/>
+      <w:lvlText w:val="%9."/>
+      <w:lvlJc w:val="right"/>
+      <w:pPr>
+        <w:ind w:left="6480" w:hanging="180"/>
+      </w:pPr>
+    </w:lvl>
+  </w:abstractNum>
   <w:num w:numId="1">
+    <w:abstractNumId w:val="2"/>
+  </w:num>
+  <w:num w:numId="2">
+    <w:abstractNumId w:val="3"/>
+  </w:num>
+  <w:num w:numId="3">
+    <w:abstractNumId w:val="5"/>
+  </w:num>
+  <w:num w:numId="4">
     <w:abstractNumId w:val="1"/>
   </w:num>
-  <w:num w:numId="2">
-    <w:abstractNumId w:val="2"/>
+  <w:num w:numId="5">
+    <w:abstractNumId w:val="8"/>
   </w:num>
-  <w:num w:numId="3">
-    <w:abstractNumId w:val="3"/>
+  <w:num w:numId="6">
+    <w:abstractNumId w:val="6"/>
   </w:num>
-  <w:num w:numId="4">
+  <w:num w:numId="7">
+    <w:abstractNumId w:val="4"/>
+  </w:num>
+  <w:num w:numId="8">
     <w:abstractNumId w:val="0"/>
+  </w:num>
+  <w:num w:numId="9">
+    <w:abstractNumId w:val="7"/>
   </w:num>
 </w:numbering>
 </file>
@@ -8009,6 +10218,36 @@
       <w:u w:val="single"/>
     </w:rPr>
   </w:style>
+  <w:style w:type="paragraph" w:styleId="Caption">
+    <w:name w:val="caption"/>
+    <w:basedOn w:val="Normal"/>
+    <w:next w:val="Normal"/>
+    <w:uiPriority w:val="35"/>
+    <w:unhideWhenUsed/>
+    <w:qFormat/>
+    <w:rsid w:val="00DD68B8"/>
+    <w:pPr>
+      <w:spacing w:after="200" w:line="240" w:lineRule="auto"/>
+    </w:pPr>
+    <w:rPr>
+      <w:i/>
+      <w:iCs/>
+      <w:color w:val="44546A" w:themeColor="text2"/>
+      <w:sz w:val="18"/>
+      <w:szCs w:val="18"/>
+    </w:rPr>
+  </w:style>
+  <w:style w:type="paragraph" w:styleId="TableofFigures">
+    <w:name w:val="table of figures"/>
+    <w:basedOn w:val="Normal"/>
+    <w:next w:val="Normal"/>
+    <w:uiPriority w:val="99"/>
+    <w:unhideWhenUsed/>
+    <w:rsid w:val="00DD68B8"/>
+    <w:pPr>
+      <w:spacing w:after="0"/>
+    </w:pPr>
+  </w:style>
 </w:styles>
 </file>
 
@@ -8278,7 +10517,7 @@
 </file>
 
 <file path=customXml/itemProps1.xml><?xml version="1.0" encoding="utf-8"?>
-<ds:datastoreItem xmlns:ds="http://schemas.openxmlformats.org/officeDocument/2006/customXml" ds:itemID="{EB7125AB-C96A-45D4-ACEB-2B3D5B9CBED0}">
+<ds:datastoreItem xmlns:ds="http://schemas.openxmlformats.org/officeDocument/2006/customXml" ds:itemID="{584DF6B4-745C-4B34-A4F9-81F2FC2058CE}">
   <ds:schemaRefs>
     <ds:schemaRef ds:uri="http://schemas.openxmlformats.org/officeDocument/2006/bibliography"/>
   </ds:schemaRefs>

</xml_diff>